<commit_message>
Bunch of random stuff...
</commit_message>
<xml_diff>
--- a/Exampledata/LinearArraysuppl/Raabesuppl.docx
+++ b/Exampledata/LinearArraysuppl/Raabesuppl.docx
@@ -2289,23 +2289,13 @@
           <w:sz w:val="20"/>
         </w:rPr>
       </w:pPr>
-      <w:proofErr w:type="spellStart"/>
-      <w:r>
-        <w:rPr>
-          <w:rFonts w:cs="Monaco"/>
-          <w:color w:val="000000"/>
-          <w:sz w:val="20"/>
-        </w:rPr>
-        <w:t>setwd</w:t>
-      </w:r>
-      <w:proofErr w:type="spellEnd"/>
-      <w:r>
-        <w:rPr>
-          <w:rFonts w:cs="Monaco"/>
-          <w:color w:val="000000"/>
-          <w:sz w:val="20"/>
-        </w:rPr>
-        <w:t>("file path")</w:t>
+      <w:r>
+        <w:rPr>
+          <w:rFonts w:cs="Monaco"/>
+          <w:color w:val="000000"/>
+          <w:sz w:val="20"/>
+        </w:rPr>
+        <w:t>setwd("file path")</w:t>
       </w:r>
     </w:p>
     <w:p>
@@ -2384,25 +2374,7 @@
           <w:color w:val="000000"/>
           <w:sz w:val="20"/>
         </w:rPr>
-        <w:t>library(</w:t>
-      </w:r>
-      <w:proofErr w:type="spellStart"/>
-      <w:r>
-        <w:rPr>
-          <w:rFonts w:cs="Monaco"/>
-          <w:color w:val="000000"/>
-          <w:sz w:val="20"/>
-        </w:rPr>
-        <w:t>rjags</w:t>
-      </w:r>
-      <w:proofErr w:type="spellEnd"/>
-      <w:r>
-        <w:rPr>
-          <w:rFonts w:cs="Monaco"/>
-          <w:color w:val="000000"/>
-          <w:sz w:val="20"/>
-        </w:rPr>
-        <w:t>)</w:t>
+        <w:t>library(rjags)</w:t>
       </w:r>
     </w:p>
     <w:p>
@@ -2976,23 +2948,13 @@
           <w:sz w:val="20"/>
         </w:rPr>
       </w:pPr>
-      <w:proofErr w:type="spellStart"/>
-      <w:r>
-        <w:rPr>
-          <w:rFonts w:cs="Monaco"/>
-          <w:color w:val="000000"/>
-          <w:sz w:val="20"/>
-        </w:rPr>
-        <w:t>nantenna</w:t>
-      </w:r>
-      <w:proofErr w:type="spellEnd"/>
-      <w:r>
-        <w:rPr>
-          <w:rFonts w:cs="Monaco"/>
-          <w:color w:val="000000"/>
-          <w:sz w:val="20"/>
-        </w:rPr>
-        <w:t xml:space="preserve"> &lt;- 7  </w:t>
+      <w:r>
+        <w:rPr>
+          <w:rFonts w:cs="Monaco"/>
+          <w:color w:val="000000"/>
+          <w:sz w:val="20"/>
+        </w:rPr>
+        <w:t xml:space="preserve">nantenna &lt;- 7  </w:t>
       </w:r>
       <w:r>
         <w:rPr>
@@ -3114,23 +3076,13 @@
           <w:sz w:val="20"/>
         </w:rPr>
       </w:pPr>
-      <w:proofErr w:type="spellStart"/>
-      <w:r>
-        <w:rPr>
-          <w:rFonts w:cs="Monaco"/>
-          <w:color w:val="000000"/>
-          <w:sz w:val="20"/>
-        </w:rPr>
-        <w:t>antenna.loc</w:t>
-      </w:r>
-      <w:proofErr w:type="spellEnd"/>
-      <w:r>
-        <w:rPr>
-          <w:rFonts w:cs="Monaco"/>
-          <w:color w:val="000000"/>
-          <w:sz w:val="20"/>
-        </w:rPr>
-        <w:t xml:space="preserve"> &lt;- c(3.7, 7.7, 13.4, 45.3, 56.4, 72.0, 77.0)  </w:t>
+      <w:r>
+        <w:rPr>
+          <w:rFonts w:cs="Monaco"/>
+          <w:color w:val="000000"/>
+          <w:sz w:val="20"/>
+        </w:rPr>
+        <w:t xml:space="preserve">antenna.loc &lt;- c(3.7, 7.7, 13.4, 45.3, 56.4, 72.0, 77.0)  </w:t>
       </w:r>
       <w:r>
         <w:rPr>
@@ -3147,25 +3099,7 @@
           <w:color w:val="000000"/>
           <w:sz w:val="20"/>
         </w:rPr>
-        <w:t xml:space="preserve"> (</w:t>
-      </w:r>
-      <w:proofErr w:type="spellStart"/>
-      <w:r>
-        <w:rPr>
-          <w:rFonts w:cs="Monaco"/>
-          <w:color w:val="000000"/>
-          <w:sz w:val="20"/>
-        </w:rPr>
-        <w:t>rkm</w:t>
-      </w:r>
-      <w:proofErr w:type="spellEnd"/>
-      <w:r>
-        <w:rPr>
-          <w:rFonts w:cs="Monaco"/>
-          <w:color w:val="000000"/>
-          <w:sz w:val="20"/>
-        </w:rPr>
-        <w:t>)</w:t>
+        <w:t xml:space="preserve"> (rkm)</w:t>
       </w:r>
     </w:p>
     <w:p>
@@ -3374,23 +3308,13 @@
           <w:sz w:val="20"/>
         </w:rPr>
       </w:pPr>
-      <w:proofErr w:type="spellStart"/>
-      <w:r>
-        <w:rPr>
-          <w:rFonts w:cs="Monaco"/>
-          <w:color w:val="000000"/>
-          <w:sz w:val="20"/>
-        </w:rPr>
-        <w:t>xu</w:t>
-      </w:r>
-      <w:proofErr w:type="spellEnd"/>
-      <w:r>
-        <w:rPr>
-          <w:rFonts w:cs="Monaco"/>
-          <w:color w:val="000000"/>
-          <w:sz w:val="20"/>
-        </w:rPr>
-        <w:t xml:space="preserve"> &lt;- 82    </w:t>
+      <w:r>
+        <w:rPr>
+          <w:rFonts w:cs="Monaco"/>
+          <w:color w:val="000000"/>
+          <w:sz w:val="20"/>
+        </w:rPr>
+        <w:t xml:space="preserve">xu &lt;- 82    </w:t>
       </w:r>
       <w:r>
         <w:rPr>
@@ -3592,8 +3516,6 @@
           <w:highlight w:val="yellow"/>
         </w:rPr>
       </w:pPr>
-      <w:bookmarkStart w:id="1" w:name="_GoBack"/>
-      <w:bookmarkEnd w:id="1"/>
       <w:r>
         <w:rPr>
           <w:rFonts w:cs="Monaco"/>
@@ -3682,27 +3604,7 @@
           <w:sz w:val="20"/>
           <w:highlight w:val="yellow"/>
         </w:rPr>
-        <w:t># y = detection history (individual (</w:t>
-      </w:r>
-      <w:proofErr w:type="spellStart"/>
-      <w:r>
-        <w:rPr>
-          <w:rFonts w:cs="Monaco"/>
-          <w:color w:val="000000"/>
-          <w:sz w:val="20"/>
-          <w:highlight w:val="yellow"/>
-        </w:rPr>
-        <w:t>i</w:t>
-      </w:r>
-      <w:proofErr w:type="spellEnd"/>
-      <w:r>
-        <w:rPr>
-          <w:rFonts w:cs="Monaco"/>
-          <w:color w:val="000000"/>
-          <w:sz w:val="20"/>
-          <w:highlight w:val="yellow"/>
-        </w:rPr>
-        <w:t xml:space="preserve">) x antenna (j) x week(t)); first = river immigration week, last = river </w:t>
+        <w:t xml:space="preserve"># y = detection history (individual (i) x antenna (j) x week(t)); first = river immigration week, last = river </w:t>
       </w:r>
     </w:p>
     <w:p>
@@ -4866,25 +4768,7 @@
           <w:color w:val="000000"/>
           <w:sz w:val="20"/>
         </w:rPr>
-        <w:t xml:space="preserve">phi ~ </w:t>
-      </w:r>
-      <w:proofErr w:type="spellStart"/>
-      <w:r>
-        <w:rPr>
-          <w:rFonts w:cs="Monaco"/>
-          <w:color w:val="000000"/>
-          <w:sz w:val="20"/>
-        </w:rPr>
-        <w:t>dunif</w:t>
-      </w:r>
-      <w:proofErr w:type="spellEnd"/>
-      <w:r>
-        <w:rPr>
-          <w:rFonts w:cs="Monaco"/>
-          <w:color w:val="000000"/>
-          <w:sz w:val="20"/>
-        </w:rPr>
-        <w:t xml:space="preserve">(0,1)   </w:t>
+        <w:t xml:space="preserve">phi ~ dunif(0,1)   </w:t>
       </w:r>
       <w:r>
         <w:rPr>
@@ -4980,25 +4864,7 @@
           <w:color w:val="000000"/>
           <w:sz w:val="20"/>
         </w:rPr>
-        <w:t xml:space="preserve">mu ~ </w:t>
-      </w:r>
-      <w:proofErr w:type="spellStart"/>
-      <w:r>
-        <w:rPr>
-          <w:rFonts w:cs="Monaco"/>
-          <w:color w:val="000000"/>
-          <w:sz w:val="20"/>
-        </w:rPr>
-        <w:t>dunif</w:t>
-      </w:r>
-      <w:proofErr w:type="spellEnd"/>
-      <w:r>
-        <w:rPr>
-          <w:rFonts w:cs="Monaco"/>
-          <w:color w:val="000000"/>
-          <w:sz w:val="20"/>
-        </w:rPr>
-        <w:t xml:space="preserve">(-3,3) </w:t>
+        <w:t xml:space="preserve">mu ~ dunif(-3,3) </w:t>
       </w:r>
       <w:r>
         <w:rPr>
@@ -5094,25 +4960,7 @@
           <w:color w:val="000000"/>
           <w:sz w:val="20"/>
         </w:rPr>
-        <w:t xml:space="preserve">beta ~ </w:t>
-      </w:r>
-      <w:proofErr w:type="spellStart"/>
-      <w:r>
-        <w:rPr>
-          <w:rFonts w:cs="Monaco"/>
-          <w:color w:val="000000"/>
-          <w:sz w:val="20"/>
-        </w:rPr>
-        <w:t>dunif</w:t>
-      </w:r>
-      <w:proofErr w:type="spellEnd"/>
-      <w:r>
-        <w:rPr>
-          <w:rFonts w:cs="Monaco"/>
-          <w:color w:val="000000"/>
-          <w:sz w:val="20"/>
-        </w:rPr>
-        <w:t xml:space="preserve">(-3,3) </w:t>
+        <w:t xml:space="preserve">beta ~ dunif(-3,3) </w:t>
       </w:r>
       <w:r>
         <w:rPr>
@@ -5202,41 +5050,13 @@
           <w:sz w:val="20"/>
         </w:rPr>
       </w:pPr>
-      <w:proofErr w:type="spellStart"/>
-      <w:r>
-        <w:rPr>
-          <w:rFonts w:cs="Monaco"/>
-          <w:color w:val="000000"/>
-          <w:sz w:val="20"/>
-        </w:rPr>
-        <w:t>tauv</w:t>
-      </w:r>
-      <w:proofErr w:type="spellEnd"/>
-      <w:r>
-        <w:rPr>
-          <w:rFonts w:cs="Monaco"/>
-          <w:color w:val="000000"/>
-          <w:sz w:val="20"/>
-        </w:rPr>
-        <w:t xml:space="preserve"> ~ </w:t>
-      </w:r>
-      <w:proofErr w:type="spellStart"/>
-      <w:r>
-        <w:rPr>
-          <w:rFonts w:cs="Monaco"/>
-          <w:color w:val="000000"/>
-          <w:sz w:val="20"/>
-        </w:rPr>
-        <w:t>dunif</w:t>
-      </w:r>
-      <w:proofErr w:type="spellEnd"/>
-      <w:r>
-        <w:rPr>
-          <w:rFonts w:cs="Monaco"/>
-          <w:color w:val="000000"/>
-          <w:sz w:val="20"/>
-        </w:rPr>
-        <w:t xml:space="preserve">(0,40) </w:t>
+      <w:r>
+        <w:rPr>
+          <w:rFonts w:cs="Monaco"/>
+          <w:color w:val="000000"/>
+          <w:sz w:val="20"/>
+        </w:rPr>
+        <w:t xml:space="preserve">tauv ~ dunif(0,40) </w:t>
       </w:r>
       <w:r>
         <w:rPr>
@@ -5253,25 +5073,7 @@
           <w:sz w:val="20"/>
         </w:rPr>
         <w:tab/>
-        <w:t xml:space="preserve"># Normal </w:t>
-      </w:r>
-      <w:proofErr w:type="spellStart"/>
-      <w:r>
-        <w:rPr>
-          <w:rFonts w:cs="Monaco"/>
-          <w:color w:val="000000"/>
-          <w:sz w:val="20"/>
-        </w:rPr>
-        <w:t>dist</w:t>
-      </w:r>
-      <w:proofErr w:type="spellEnd"/>
-      <w:r>
-        <w:rPr>
-          <w:rFonts w:cs="Monaco"/>
-          <w:color w:val="000000"/>
-          <w:sz w:val="20"/>
-        </w:rPr>
-        <w:t xml:space="preserve"> spread for correlated S's, delete for uniform model</w:t>
+        <w:t># Normal dist spread for correlated S's, delete for uniform model</w:t>
       </w:r>
     </w:p>
     <w:p>
@@ -5350,43 +5152,7 @@
           <w:color w:val="000000"/>
           <w:sz w:val="20"/>
         </w:rPr>
-        <w:t>tau &lt;- 1/(</w:t>
-      </w:r>
-      <w:proofErr w:type="spellStart"/>
-      <w:r>
-        <w:rPr>
-          <w:rFonts w:cs="Monaco"/>
-          <w:color w:val="000000"/>
-          <w:sz w:val="20"/>
-        </w:rPr>
-        <w:t>tauv</w:t>
-      </w:r>
-      <w:proofErr w:type="spellEnd"/>
-      <w:r>
-        <w:rPr>
-          <w:rFonts w:cs="Monaco"/>
-          <w:color w:val="000000"/>
-          <w:sz w:val="20"/>
-        </w:rPr>
-        <w:t>*</w:t>
-      </w:r>
-      <w:proofErr w:type="spellStart"/>
-      <w:r>
-        <w:rPr>
-          <w:rFonts w:cs="Monaco"/>
-          <w:color w:val="000000"/>
-          <w:sz w:val="20"/>
-        </w:rPr>
-        <w:t>tauv</w:t>
-      </w:r>
-      <w:proofErr w:type="spellEnd"/>
-      <w:r>
-        <w:rPr>
-          <w:rFonts w:cs="Monaco"/>
-          <w:color w:val="000000"/>
-          <w:sz w:val="20"/>
-        </w:rPr>
-        <w:t xml:space="preserve">)  </w:t>
+        <w:t xml:space="preserve">tau &lt;- 1/(tauv*tauv)  </w:t>
       </w:r>
       <w:r>
         <w:rPr>
@@ -5395,25 +5161,7 @@
           <w:sz w:val="20"/>
         </w:rPr>
         <w:tab/>
-        <w:t xml:space="preserve"># Normal </w:t>
-      </w:r>
-      <w:proofErr w:type="spellStart"/>
-      <w:r>
-        <w:rPr>
-          <w:rFonts w:cs="Monaco"/>
-          <w:color w:val="000000"/>
-          <w:sz w:val="20"/>
-        </w:rPr>
-        <w:t>dist</w:t>
-      </w:r>
-      <w:proofErr w:type="spellEnd"/>
-      <w:r>
-        <w:rPr>
-          <w:rFonts w:cs="Monaco"/>
-          <w:color w:val="000000"/>
-          <w:sz w:val="20"/>
-        </w:rPr>
-        <w:t xml:space="preserve"> spread for correlated S's, delete for uniform model</w:t>
+        <w:t># Normal dist spread for correlated S's, delete for uniform model</w:t>
       </w:r>
     </w:p>
     <w:p>
@@ -5492,25 +5240,7 @@
           <w:color w:val="000000"/>
           <w:sz w:val="20"/>
         </w:rPr>
-        <w:t xml:space="preserve">p0 ~ </w:t>
-      </w:r>
-      <w:proofErr w:type="spellStart"/>
-      <w:r>
-        <w:rPr>
-          <w:rFonts w:cs="Monaco"/>
-          <w:color w:val="000000"/>
-          <w:sz w:val="20"/>
-        </w:rPr>
-        <w:t>dunif</w:t>
-      </w:r>
-      <w:proofErr w:type="spellEnd"/>
-      <w:r>
-        <w:rPr>
-          <w:rFonts w:cs="Monaco"/>
-          <w:color w:val="000000"/>
-          <w:sz w:val="20"/>
-        </w:rPr>
-        <w:t xml:space="preserve">(0, 1)  </w:t>
+        <w:t xml:space="preserve">p0 ~ dunif(0, 1)  </w:t>
       </w:r>
       <w:r>
         <w:rPr>
@@ -5985,25 +5715,7 @@
           <w:color w:val="000000"/>
           <w:sz w:val="20"/>
         </w:rPr>
-        <w:t xml:space="preserve">lam0[t] ~ </w:t>
-      </w:r>
-      <w:proofErr w:type="spellStart"/>
-      <w:r>
-        <w:rPr>
-          <w:rFonts w:cs="Monaco"/>
-          <w:color w:val="000000"/>
-          <w:sz w:val="20"/>
-        </w:rPr>
-        <w:t>dgamma</w:t>
-      </w:r>
-      <w:proofErr w:type="spellEnd"/>
-      <w:r>
-        <w:rPr>
-          <w:rFonts w:cs="Monaco"/>
-          <w:color w:val="000000"/>
-          <w:sz w:val="20"/>
-        </w:rPr>
-        <w:t xml:space="preserve">(0.1, 0.1)  # Weekly antenna </w:t>
+        <w:t xml:space="preserve">lam0[t] ~ dgamma(0.1, 0.1)  # Weekly antenna </w:t>
       </w:r>
       <w:r>
         <w:rPr>
@@ -6210,25 +5922,7 @@
           <w:sz w:val="20"/>
         </w:rPr>
         <w:lastRenderedPageBreak/>
-        <w:t>for (</w:t>
-      </w:r>
-      <w:proofErr w:type="spellStart"/>
-      <w:r>
-        <w:rPr>
-          <w:rFonts w:cs="Monaco"/>
-          <w:color w:val="000000"/>
-          <w:sz w:val="20"/>
-        </w:rPr>
-        <w:t>i</w:t>
-      </w:r>
-      <w:proofErr w:type="spellEnd"/>
-      <w:r>
-        <w:rPr>
-          <w:rFonts w:cs="Monaco"/>
-          <w:color w:val="000000"/>
-          <w:sz w:val="20"/>
-        </w:rPr>
-        <w:t xml:space="preserve"> in 1:M){ #m     </w:t>
+        <w:t xml:space="preserve">for (i in 1:M){ #m     </w:t>
       </w:r>
     </w:p>
     <w:p>
@@ -6315,25 +6009,26 @@
           <w:color w:val="000000"/>
           <w:sz w:val="20"/>
         </w:rPr>
-        <w:t>for(t in 1:(first[</w:t>
-      </w:r>
-      <w:proofErr w:type="spellStart"/>
-      <w:r>
-        <w:rPr>
-          <w:rFonts w:cs="Monaco"/>
-          <w:color w:val="000000"/>
-          <w:sz w:val="20"/>
-        </w:rPr>
-        <w:t>i</w:t>
-      </w:r>
-      <w:proofErr w:type="spellEnd"/>
-      <w:r>
-        <w:rPr>
-          <w:rFonts w:cs="Monaco"/>
-          <w:color w:val="000000"/>
-          <w:sz w:val="20"/>
-        </w:rPr>
-        <w:t>]-1)) {</w:t>
+        <w:t>for(t in 1:(first[i]-</w:t>
+      </w:r>
+      <w:r>
+        <w:rPr>
+          <w:rFonts w:cs="Monaco"/>
+          <w:color w:val="000000"/>
+          <w:sz w:val="20"/>
+          <w:highlight w:val="yellow"/>
+        </w:rPr>
+        <w:t>1</w:t>
+      </w:r>
+      <w:bookmarkStart w:id="1" w:name="_GoBack"/>
+      <w:bookmarkEnd w:id="1"/>
+      <w:r>
+        <w:rPr>
+          <w:rFonts w:cs="Monaco"/>
+          <w:color w:val="000000"/>
+          <w:sz w:val="20"/>
+        </w:rPr>
+        <w:t>)) {</w:t>
       </w:r>
       <w:r>
         <w:rPr>
@@ -6444,25 +6139,7 @@
           <w:color w:val="000000"/>
           <w:sz w:val="20"/>
         </w:rPr>
-        <w:t>S[</w:t>
-      </w:r>
-      <w:proofErr w:type="spellStart"/>
-      <w:r>
-        <w:rPr>
-          <w:rFonts w:cs="Monaco"/>
-          <w:color w:val="000000"/>
-          <w:sz w:val="20"/>
-        </w:rPr>
-        <w:t>i,t</w:t>
-      </w:r>
-      <w:proofErr w:type="spellEnd"/>
-      <w:r>
-        <w:rPr>
-          <w:rFonts w:cs="Monaco"/>
-          <w:color w:val="000000"/>
-          <w:sz w:val="20"/>
-        </w:rPr>
-        <w:t>] &lt;- 0  # Individual not in river, needed to follow node in JAGS</w:t>
+        <w:t>S[i,t] &lt;- 0  # Individual not in river, needed to follow node in JAGS</w:t>
       </w:r>
     </w:p>
     <w:p>
@@ -6557,25 +6234,7 @@
           <w:color w:val="000000"/>
           <w:sz w:val="20"/>
         </w:rPr>
-        <w:t>z[</w:t>
-      </w:r>
-      <w:proofErr w:type="spellStart"/>
-      <w:r>
-        <w:rPr>
-          <w:rFonts w:cs="Monaco"/>
-          <w:color w:val="000000"/>
-          <w:sz w:val="20"/>
-        </w:rPr>
-        <w:t>i,t</w:t>
-      </w:r>
-      <w:proofErr w:type="spellEnd"/>
-      <w:r>
-        <w:rPr>
-          <w:rFonts w:cs="Monaco"/>
-          <w:color w:val="000000"/>
-          <w:sz w:val="20"/>
-        </w:rPr>
-        <w:t>] &lt;- 0  # Individual not in river, needed to follow node in JAGS</w:t>
+        <w:t>z[i,t] &lt;- 0  # Individual not in river, needed to follow node in JAGS</w:t>
       </w:r>
     </w:p>
     <w:p>
@@ -6956,61 +6615,7 @@
           <w:color w:val="000000"/>
           <w:sz w:val="20"/>
         </w:rPr>
-        <w:t>z[</w:t>
-      </w:r>
-      <w:proofErr w:type="spellStart"/>
-      <w:r>
-        <w:rPr>
-          <w:rFonts w:cs="Monaco"/>
-          <w:color w:val="000000"/>
-          <w:sz w:val="20"/>
-        </w:rPr>
-        <w:t>i,first</w:t>
-      </w:r>
-      <w:proofErr w:type="spellEnd"/>
-      <w:r>
-        <w:rPr>
-          <w:rFonts w:cs="Monaco"/>
-          <w:color w:val="000000"/>
-          <w:sz w:val="20"/>
-        </w:rPr>
-        <w:t>[</w:t>
-      </w:r>
-      <w:proofErr w:type="spellStart"/>
-      <w:r>
-        <w:rPr>
-          <w:rFonts w:cs="Monaco"/>
-          <w:color w:val="000000"/>
-          <w:sz w:val="20"/>
-        </w:rPr>
-        <w:t>i</w:t>
-      </w:r>
-      <w:proofErr w:type="spellEnd"/>
-      <w:r>
-        <w:rPr>
-          <w:rFonts w:cs="Monaco"/>
-          <w:color w:val="000000"/>
-          <w:sz w:val="20"/>
-        </w:rPr>
-        <w:t xml:space="preserve">]] ~ </w:t>
-      </w:r>
-      <w:proofErr w:type="spellStart"/>
-      <w:r>
-        <w:rPr>
-          <w:rFonts w:cs="Monaco"/>
-          <w:color w:val="000000"/>
-          <w:sz w:val="20"/>
-        </w:rPr>
-        <w:t>dbern</w:t>
-      </w:r>
-      <w:proofErr w:type="spellEnd"/>
-      <w:r>
-        <w:rPr>
-          <w:rFonts w:cs="Monaco"/>
-          <w:color w:val="000000"/>
-          <w:sz w:val="20"/>
-        </w:rPr>
-        <w:t>(1)  # Individual known to be alive at entry into study area</w:t>
+        <w:t>z[i,first[i]] ~ dbern(1)  # Individual known to be alive at entry into study area</w:t>
       </w:r>
     </w:p>
     <w:p>
@@ -7113,63 +6718,8 @@
           <w:color w:val="000000"/>
           <w:sz w:val="20"/>
         </w:rPr>
-        <w:t>S[</w:t>
-      </w:r>
-      <w:proofErr w:type="spellStart"/>
-      <w:r>
-        <w:rPr>
-          <w:rFonts w:cs="Monaco"/>
-          <w:color w:val="000000"/>
-          <w:sz w:val="20"/>
-        </w:rPr>
-        <w:t>i,first</w:t>
-      </w:r>
-      <w:proofErr w:type="spellEnd"/>
-      <w:r>
-        <w:rPr>
-          <w:rFonts w:cs="Monaco"/>
-          <w:color w:val="000000"/>
-          <w:sz w:val="20"/>
-        </w:rPr>
-        <w:t>[</w:t>
-      </w:r>
-      <w:proofErr w:type="spellStart"/>
-      <w:r>
-        <w:rPr>
-          <w:rFonts w:cs="Monaco"/>
-          <w:color w:val="000000"/>
-          <w:sz w:val="20"/>
-        </w:rPr>
-        <w:t>i</w:t>
-      </w:r>
-      <w:proofErr w:type="spellEnd"/>
-      <w:r>
-        <w:rPr>
-          <w:rFonts w:cs="Monaco"/>
-          <w:color w:val="000000"/>
-          <w:sz w:val="20"/>
-        </w:rPr>
-        <w:t xml:space="preserve">]] ~ </w:t>
-      </w:r>
-      <w:proofErr w:type="spellStart"/>
-      <w:r>
-        <w:rPr>
-          <w:rFonts w:cs="Monaco"/>
-          <w:color w:val="000000"/>
-          <w:sz w:val="20"/>
-        </w:rPr>
-        <w:t>dunif</w:t>
-      </w:r>
-      <w:proofErr w:type="spellEnd"/>
-      <w:r>
-        <w:rPr>
-          <w:rFonts w:cs="Monaco"/>
-          <w:color w:val="000000"/>
-          <w:sz w:val="20"/>
-        </w:rPr>
-        <w:t>(</w:t>
-      </w:r>
-      <w:proofErr w:type="spellStart"/>
+        <w:t>S[i,first[i]] ~ dunif(</w:t>
+      </w:r>
       <w:r>
         <w:rPr>
           <w:rFonts w:cs="Monaco"/>
@@ -7194,7 +6744,6 @@
         </w:rPr>
         <w:t>xu</w:t>
       </w:r>
-      <w:proofErr w:type="spellEnd"/>
       <w:r>
         <w:rPr>
           <w:rFonts w:cs="Monaco"/>
@@ -7470,79 +7019,7 @@
           <w:color w:val="000000"/>
           <w:sz w:val="20"/>
         </w:rPr>
-        <w:t>D2[i,1,first[</w:t>
-      </w:r>
-      <w:proofErr w:type="spellStart"/>
-      <w:r>
-        <w:rPr>
-          <w:rFonts w:cs="Monaco"/>
-          <w:color w:val="000000"/>
-          <w:sz w:val="20"/>
-        </w:rPr>
-        <w:t>i</w:t>
-      </w:r>
-      <w:proofErr w:type="spellEnd"/>
-      <w:r>
-        <w:rPr>
-          <w:rFonts w:cs="Monaco"/>
-          <w:color w:val="000000"/>
-          <w:sz w:val="20"/>
-        </w:rPr>
-        <w:t>]] &lt;- pow(S[</w:t>
-      </w:r>
-      <w:proofErr w:type="spellStart"/>
-      <w:r>
-        <w:rPr>
-          <w:rFonts w:cs="Monaco"/>
-          <w:color w:val="000000"/>
-          <w:sz w:val="20"/>
-        </w:rPr>
-        <w:t>i,first</w:t>
-      </w:r>
-      <w:proofErr w:type="spellEnd"/>
-      <w:r>
-        <w:rPr>
-          <w:rFonts w:cs="Monaco"/>
-          <w:color w:val="000000"/>
-          <w:sz w:val="20"/>
-        </w:rPr>
-        <w:t>[</w:t>
-      </w:r>
-      <w:proofErr w:type="spellStart"/>
-      <w:r>
-        <w:rPr>
-          <w:rFonts w:cs="Monaco"/>
-          <w:color w:val="000000"/>
-          <w:sz w:val="20"/>
-        </w:rPr>
-        <w:t>i</w:t>
-      </w:r>
-      <w:proofErr w:type="spellEnd"/>
-      <w:r>
-        <w:rPr>
-          <w:rFonts w:cs="Monaco"/>
-          <w:color w:val="000000"/>
-          <w:sz w:val="20"/>
-        </w:rPr>
-        <w:t>]]-</w:t>
-      </w:r>
-      <w:proofErr w:type="spellStart"/>
-      <w:r>
-        <w:rPr>
-          <w:rFonts w:cs="Monaco"/>
-          <w:color w:val="000000"/>
-          <w:sz w:val="20"/>
-        </w:rPr>
-        <w:t>antenna.loc</w:t>
-      </w:r>
-      <w:proofErr w:type="spellEnd"/>
-      <w:r>
-        <w:rPr>
-          <w:rFonts w:cs="Monaco"/>
-          <w:color w:val="000000"/>
-          <w:sz w:val="20"/>
-        </w:rPr>
-        <w:t>[1], 2)  # Estimate activity center</w:t>
+        <w:t>D2[i,1,first[i]] &lt;- pow(S[i,first[i]]-antenna.loc[1], 2)  # Estimate activity center</w:t>
       </w:r>
     </w:p>
     <w:p>
@@ -7639,41 +7116,13 @@
         </w:rPr>
         <w:t xml:space="preserve">  </w:t>
       </w:r>
-      <w:proofErr w:type="spellStart"/>
-      <w:r>
-        <w:rPr>
-          <w:rFonts w:cs="Monaco"/>
-          <w:color w:val="000000"/>
-          <w:sz w:val="20"/>
-        </w:rPr>
-        <w:t>w_lam</w:t>
-      </w:r>
-      <w:proofErr w:type="spellEnd"/>
-      <w:r>
-        <w:rPr>
-          <w:rFonts w:cs="Monaco"/>
-          <w:color w:val="000000"/>
-          <w:sz w:val="20"/>
-        </w:rPr>
-        <w:t>[i,1,first[</w:t>
-      </w:r>
-      <w:proofErr w:type="spellStart"/>
-      <w:r>
-        <w:rPr>
-          <w:rFonts w:cs="Monaco"/>
-          <w:color w:val="000000"/>
-          <w:sz w:val="20"/>
-        </w:rPr>
-        <w:t>i</w:t>
-      </w:r>
-      <w:proofErr w:type="spellEnd"/>
-      <w:r>
-        <w:rPr>
-          <w:rFonts w:cs="Monaco"/>
-          <w:color w:val="000000"/>
-          <w:sz w:val="20"/>
-        </w:rPr>
-        <w:t xml:space="preserve">]] </w:t>
+      <w:r>
+        <w:rPr>
+          <w:rFonts w:cs="Monaco"/>
+          <w:color w:val="000000"/>
+          <w:sz w:val="20"/>
+        </w:rPr>
+        <w:t xml:space="preserve">w_lam[i,1,first[i]] </w:t>
       </w:r>
       <w:r>
         <w:rPr>
@@ -7683,59 +7132,13 @@
         </w:rPr>
         <w:t xml:space="preserve">&lt;- </w:t>
       </w:r>
-      <w:proofErr w:type="spellStart"/>
-      <w:r>
-        <w:rPr>
-          <w:rFonts w:cs="Monaco"/>
-          <w:color w:val="000000"/>
-          <w:sz w:val="20"/>
-        </w:rPr>
-        <w:t>exp</w:t>
-      </w:r>
-      <w:proofErr w:type="spellEnd"/>
-      <w:r>
-        <w:rPr>
-          <w:rFonts w:cs="Monaco"/>
-          <w:color w:val="000000"/>
-          <w:sz w:val="20"/>
-        </w:rPr>
-        <w:t>(-D2[i,1,first[</w:t>
-      </w:r>
-      <w:proofErr w:type="spellStart"/>
-      <w:r>
-        <w:rPr>
-          <w:rFonts w:cs="Monaco"/>
-          <w:color w:val="000000"/>
-          <w:sz w:val="20"/>
-        </w:rPr>
-        <w:t>i</w:t>
-      </w:r>
-      <w:proofErr w:type="spellEnd"/>
-      <w:r>
-        <w:rPr>
-          <w:rFonts w:cs="Monaco"/>
-          <w:color w:val="000000"/>
-          <w:sz w:val="20"/>
-        </w:rPr>
-        <w:t>]]/(2*sigma2[first[</w:t>
-      </w:r>
-      <w:proofErr w:type="spellStart"/>
-      <w:r>
-        <w:rPr>
-          <w:rFonts w:cs="Monaco"/>
-          <w:color w:val="000000"/>
-          <w:sz w:val="20"/>
-        </w:rPr>
-        <w:t>i</w:t>
-      </w:r>
-      <w:proofErr w:type="spellEnd"/>
-      <w:r>
-        <w:rPr>
-          <w:rFonts w:cs="Monaco"/>
-          <w:color w:val="000000"/>
-          <w:sz w:val="20"/>
-        </w:rPr>
-        <w:t xml:space="preserve">]])) </w:t>
+      <w:r>
+        <w:rPr>
+          <w:rFonts w:cs="Monaco"/>
+          <w:color w:val="000000"/>
+          <w:sz w:val="20"/>
+        </w:rPr>
+        <w:t xml:space="preserve">exp(-D2[i,1,first[i]]/(2*sigma2[first[i]])) </w:t>
       </w:r>
     </w:p>
     <w:p>
@@ -7832,95 +7235,13 @@
         </w:rPr>
         <w:t xml:space="preserve">  </w:t>
       </w:r>
-      <w:proofErr w:type="spellStart"/>
-      <w:r>
-        <w:rPr>
-          <w:rFonts w:cs="Monaco"/>
-          <w:color w:val="000000"/>
-          <w:sz w:val="20"/>
-        </w:rPr>
-        <w:t>tmp</w:t>
-      </w:r>
-      <w:proofErr w:type="spellEnd"/>
-      <w:r>
-        <w:rPr>
-          <w:rFonts w:cs="Monaco"/>
-          <w:color w:val="000000"/>
-          <w:sz w:val="20"/>
-        </w:rPr>
-        <w:t>[i,1,first[</w:t>
-      </w:r>
-      <w:proofErr w:type="spellStart"/>
-      <w:r>
-        <w:rPr>
-          <w:rFonts w:cs="Monaco"/>
-          <w:color w:val="000000"/>
-          <w:sz w:val="20"/>
-        </w:rPr>
-        <w:t>i</w:t>
-      </w:r>
-      <w:proofErr w:type="spellEnd"/>
-      <w:r>
-        <w:rPr>
-          <w:rFonts w:cs="Monaco"/>
-          <w:color w:val="000000"/>
-          <w:sz w:val="20"/>
-        </w:rPr>
-        <w:t xml:space="preserve">]] &lt;- </w:t>
-      </w:r>
-      <w:proofErr w:type="spellStart"/>
-      <w:r>
-        <w:rPr>
-          <w:rFonts w:cs="Monaco"/>
-          <w:color w:val="000000"/>
-          <w:sz w:val="20"/>
-        </w:rPr>
-        <w:t>w_lam</w:t>
-      </w:r>
-      <w:proofErr w:type="spellEnd"/>
-      <w:r>
-        <w:rPr>
-          <w:rFonts w:cs="Monaco"/>
-          <w:color w:val="000000"/>
-          <w:sz w:val="20"/>
-        </w:rPr>
-        <w:t>[i,1,first[</w:t>
-      </w:r>
-      <w:proofErr w:type="spellStart"/>
-      <w:r>
-        <w:rPr>
-          <w:rFonts w:cs="Monaco"/>
-          <w:color w:val="000000"/>
-          <w:sz w:val="20"/>
-        </w:rPr>
-        <w:t>i</w:t>
-      </w:r>
-      <w:proofErr w:type="spellEnd"/>
-      <w:r>
-        <w:rPr>
-          <w:rFonts w:cs="Monaco"/>
-          <w:color w:val="000000"/>
-          <w:sz w:val="20"/>
-        </w:rPr>
-        <w:t>]]*ON[1,first[</w:t>
-      </w:r>
-      <w:proofErr w:type="spellStart"/>
-      <w:r>
-        <w:rPr>
-          <w:rFonts w:cs="Monaco"/>
-          <w:color w:val="000000"/>
-          <w:sz w:val="20"/>
-        </w:rPr>
-        <w:t>i</w:t>
-      </w:r>
-      <w:proofErr w:type="spellEnd"/>
-      <w:r>
-        <w:rPr>
-          <w:rFonts w:cs="Monaco"/>
-          <w:color w:val="000000"/>
-          <w:sz w:val="20"/>
-        </w:rPr>
-        <w:t>]] # z = 1 on entry, encounters, gear functioning</w:t>
+      <w:r>
+        <w:rPr>
+          <w:rFonts w:cs="Monaco"/>
+          <w:color w:val="000000"/>
+          <w:sz w:val="20"/>
+        </w:rPr>
+        <w:t>tmp[i,1,first[i]] &lt;- w_lam[i,1,first[i]]*ON[1,first[i]] # z = 1 on entry, encounters, gear functioning</w:t>
       </w:r>
     </w:p>
     <w:p>
@@ -8023,79 +7344,7 @@
           <w:color w:val="000000"/>
           <w:sz w:val="20"/>
         </w:rPr>
-        <w:t>y[i,1,first[</w:t>
-      </w:r>
-      <w:proofErr w:type="spellStart"/>
-      <w:r>
-        <w:rPr>
-          <w:rFonts w:cs="Monaco"/>
-          <w:color w:val="000000"/>
-          <w:sz w:val="20"/>
-        </w:rPr>
-        <w:t>i</w:t>
-      </w:r>
-      <w:proofErr w:type="spellEnd"/>
-      <w:r>
-        <w:rPr>
-          <w:rFonts w:cs="Monaco"/>
-          <w:color w:val="000000"/>
-          <w:sz w:val="20"/>
-        </w:rPr>
-        <w:t xml:space="preserve">]] ~ </w:t>
-      </w:r>
-      <w:proofErr w:type="spellStart"/>
-      <w:r>
-        <w:rPr>
-          <w:rFonts w:cs="Monaco"/>
-          <w:color w:val="000000"/>
-          <w:sz w:val="20"/>
-        </w:rPr>
-        <w:t>dbern</w:t>
-      </w:r>
-      <w:proofErr w:type="spellEnd"/>
-      <w:r>
-        <w:rPr>
-          <w:rFonts w:cs="Monaco"/>
-          <w:color w:val="000000"/>
-          <w:sz w:val="20"/>
-        </w:rPr>
-        <w:t>(</w:t>
-      </w:r>
-      <w:proofErr w:type="spellStart"/>
-      <w:r>
-        <w:rPr>
-          <w:rFonts w:cs="Monaco"/>
-          <w:color w:val="000000"/>
-          <w:sz w:val="20"/>
-        </w:rPr>
-        <w:t>tmp</w:t>
-      </w:r>
-      <w:proofErr w:type="spellEnd"/>
-      <w:r>
-        <w:rPr>
-          <w:rFonts w:cs="Monaco"/>
-          <w:color w:val="000000"/>
-          <w:sz w:val="20"/>
-        </w:rPr>
-        <w:t>[i,1,first[</w:t>
-      </w:r>
-      <w:proofErr w:type="spellStart"/>
-      <w:r>
-        <w:rPr>
-          <w:rFonts w:cs="Monaco"/>
-          <w:color w:val="000000"/>
-          <w:sz w:val="20"/>
-        </w:rPr>
-        <w:t>i</w:t>
-      </w:r>
-      <w:proofErr w:type="spellEnd"/>
-      <w:r>
-        <w:rPr>
-          <w:rFonts w:cs="Monaco"/>
-          <w:color w:val="000000"/>
-          <w:sz w:val="20"/>
-        </w:rPr>
-        <w:t xml:space="preserve">]])  # Fit </w:t>
+        <w:t xml:space="preserve">y[i,1,first[i]] ~ dbern(tmp[i,1,first[i]])  # Fit </w:t>
       </w:r>
       <w:r>
         <w:rPr>
@@ -8444,97 +7693,7 @@
           <w:sz w:val="20"/>
         </w:rPr>
         <w:tab/>
-        <w:t xml:space="preserve">  D2[</w:t>
-      </w:r>
-      <w:proofErr w:type="spellStart"/>
-      <w:r>
-        <w:rPr>
-          <w:rFonts w:cs="Monaco"/>
-          <w:color w:val="000000"/>
-          <w:sz w:val="20"/>
-        </w:rPr>
-        <w:t>i,j,first</w:t>
-      </w:r>
-      <w:proofErr w:type="spellEnd"/>
-      <w:r>
-        <w:rPr>
-          <w:rFonts w:cs="Monaco"/>
-          <w:color w:val="000000"/>
-          <w:sz w:val="20"/>
-        </w:rPr>
-        <w:t>[</w:t>
-      </w:r>
-      <w:proofErr w:type="spellStart"/>
-      <w:r>
-        <w:rPr>
-          <w:rFonts w:cs="Monaco"/>
-          <w:color w:val="000000"/>
-          <w:sz w:val="20"/>
-        </w:rPr>
-        <w:t>i</w:t>
-      </w:r>
-      <w:proofErr w:type="spellEnd"/>
-      <w:r>
-        <w:rPr>
-          <w:rFonts w:cs="Monaco"/>
-          <w:color w:val="000000"/>
-          <w:sz w:val="20"/>
-        </w:rPr>
-        <w:t>]] &lt;- pow(S[</w:t>
-      </w:r>
-      <w:proofErr w:type="spellStart"/>
-      <w:r>
-        <w:rPr>
-          <w:rFonts w:cs="Monaco"/>
-          <w:color w:val="000000"/>
-          <w:sz w:val="20"/>
-        </w:rPr>
-        <w:t>i,first</w:t>
-      </w:r>
-      <w:proofErr w:type="spellEnd"/>
-      <w:r>
-        <w:rPr>
-          <w:rFonts w:cs="Monaco"/>
-          <w:color w:val="000000"/>
-          <w:sz w:val="20"/>
-        </w:rPr>
-        <w:t>[</w:t>
-      </w:r>
-      <w:proofErr w:type="spellStart"/>
-      <w:r>
-        <w:rPr>
-          <w:rFonts w:cs="Monaco"/>
-          <w:color w:val="000000"/>
-          <w:sz w:val="20"/>
-        </w:rPr>
-        <w:t>i</w:t>
-      </w:r>
-      <w:proofErr w:type="spellEnd"/>
-      <w:r>
-        <w:rPr>
-          <w:rFonts w:cs="Monaco"/>
-          <w:color w:val="000000"/>
-          <w:sz w:val="20"/>
-        </w:rPr>
-        <w:t>]]-</w:t>
-      </w:r>
-      <w:proofErr w:type="spellStart"/>
-      <w:r>
-        <w:rPr>
-          <w:rFonts w:cs="Monaco"/>
-          <w:color w:val="000000"/>
-          <w:sz w:val="20"/>
-        </w:rPr>
-        <w:t>antenna.loc</w:t>
-      </w:r>
-      <w:proofErr w:type="spellEnd"/>
-      <w:r>
-        <w:rPr>
-          <w:rFonts w:cs="Monaco"/>
-          <w:color w:val="000000"/>
-          <w:sz w:val="20"/>
-        </w:rPr>
-        <w:t xml:space="preserve">[j], 2) </w:t>
+        <w:t xml:space="preserve">  D2[i,j,first[i]] &lt;- pow(S[i,first[i]]-antenna.loc[j], 2) </w:t>
       </w:r>
       <w:r>
         <w:rPr>
@@ -8630,133 +7789,7 @@
           <w:sz w:val="20"/>
         </w:rPr>
         <w:tab/>
-        <w:t xml:space="preserve">  lam[</w:t>
-      </w:r>
-      <w:proofErr w:type="spellStart"/>
-      <w:r>
-        <w:rPr>
-          <w:rFonts w:cs="Monaco"/>
-          <w:color w:val="000000"/>
-          <w:sz w:val="20"/>
-        </w:rPr>
-        <w:t>i,j,first</w:t>
-      </w:r>
-      <w:proofErr w:type="spellEnd"/>
-      <w:r>
-        <w:rPr>
-          <w:rFonts w:cs="Monaco"/>
-          <w:color w:val="000000"/>
-          <w:sz w:val="20"/>
-        </w:rPr>
-        <w:t>[</w:t>
-      </w:r>
-      <w:proofErr w:type="spellStart"/>
-      <w:r>
-        <w:rPr>
-          <w:rFonts w:cs="Monaco"/>
-          <w:color w:val="000000"/>
-          <w:sz w:val="20"/>
-        </w:rPr>
-        <w:t>i</w:t>
-      </w:r>
-      <w:proofErr w:type="spellEnd"/>
-      <w:r>
-        <w:rPr>
-          <w:rFonts w:cs="Monaco"/>
-          <w:color w:val="000000"/>
-          <w:sz w:val="20"/>
-        </w:rPr>
-        <w:t>]] &lt;- lam0[first[</w:t>
-      </w:r>
-      <w:proofErr w:type="spellStart"/>
-      <w:r>
-        <w:rPr>
-          <w:rFonts w:cs="Monaco"/>
-          <w:color w:val="000000"/>
-          <w:sz w:val="20"/>
-        </w:rPr>
-        <w:t>i</w:t>
-      </w:r>
-      <w:proofErr w:type="spellEnd"/>
-      <w:r>
-        <w:rPr>
-          <w:rFonts w:cs="Monaco"/>
-          <w:color w:val="000000"/>
-          <w:sz w:val="20"/>
-        </w:rPr>
-        <w:t>]]*</w:t>
-      </w:r>
-      <w:proofErr w:type="spellStart"/>
-      <w:r>
-        <w:rPr>
-          <w:rFonts w:cs="Monaco"/>
-          <w:color w:val="000000"/>
-          <w:sz w:val="20"/>
-        </w:rPr>
-        <w:t>exp</w:t>
-      </w:r>
-      <w:proofErr w:type="spellEnd"/>
-      <w:r>
-        <w:rPr>
-          <w:rFonts w:cs="Monaco"/>
-          <w:color w:val="000000"/>
-          <w:sz w:val="20"/>
-        </w:rPr>
-        <w:t>(-D2[</w:t>
-      </w:r>
-      <w:proofErr w:type="spellStart"/>
-      <w:r>
-        <w:rPr>
-          <w:rFonts w:cs="Monaco"/>
-          <w:color w:val="000000"/>
-          <w:sz w:val="20"/>
-        </w:rPr>
-        <w:t>i,j,first</w:t>
-      </w:r>
-      <w:proofErr w:type="spellEnd"/>
-      <w:r>
-        <w:rPr>
-          <w:rFonts w:cs="Monaco"/>
-          <w:color w:val="000000"/>
-          <w:sz w:val="20"/>
-        </w:rPr>
-        <w:t>[</w:t>
-      </w:r>
-      <w:proofErr w:type="spellStart"/>
-      <w:r>
-        <w:rPr>
-          <w:rFonts w:cs="Monaco"/>
-          <w:color w:val="000000"/>
-          <w:sz w:val="20"/>
-        </w:rPr>
-        <w:t>i</w:t>
-      </w:r>
-      <w:proofErr w:type="spellEnd"/>
-      <w:r>
-        <w:rPr>
-          <w:rFonts w:cs="Monaco"/>
-          <w:color w:val="000000"/>
-          <w:sz w:val="20"/>
-        </w:rPr>
-        <w:t>]]/(2*sigma2[first[</w:t>
-      </w:r>
-      <w:proofErr w:type="spellStart"/>
-      <w:r>
-        <w:rPr>
-          <w:rFonts w:cs="Monaco"/>
-          <w:color w:val="000000"/>
-          <w:sz w:val="20"/>
-        </w:rPr>
-        <w:t>i</w:t>
-      </w:r>
-      <w:proofErr w:type="spellEnd"/>
-      <w:r>
-        <w:rPr>
-          <w:rFonts w:cs="Monaco"/>
-          <w:color w:val="000000"/>
-          <w:sz w:val="20"/>
-        </w:rPr>
-        <w:t xml:space="preserve">]])) </w:t>
+        <w:t xml:space="preserve">  lam[i,j,first[i]] &lt;- lam0[first[i]]*exp(-D2[i,j,first[i]]/(2*sigma2[first[i]])) </w:t>
       </w:r>
       <w:r>
         <w:rPr>
@@ -8852,133 +7885,7 @@
           <w:sz w:val="20"/>
         </w:rPr>
         <w:tab/>
-        <w:t xml:space="preserve">  </w:t>
-      </w:r>
-      <w:proofErr w:type="spellStart"/>
-      <w:r>
-        <w:rPr>
-          <w:rFonts w:cs="Monaco"/>
-          <w:color w:val="000000"/>
-          <w:sz w:val="20"/>
-        </w:rPr>
-        <w:t>tmp</w:t>
-      </w:r>
-      <w:proofErr w:type="spellEnd"/>
-      <w:r>
-        <w:rPr>
-          <w:rFonts w:cs="Monaco"/>
-          <w:color w:val="000000"/>
-          <w:sz w:val="20"/>
-        </w:rPr>
-        <w:t>[</w:t>
-      </w:r>
-      <w:proofErr w:type="spellStart"/>
-      <w:r>
-        <w:rPr>
-          <w:rFonts w:cs="Monaco"/>
-          <w:color w:val="000000"/>
-          <w:sz w:val="20"/>
-        </w:rPr>
-        <w:t>i,j,first</w:t>
-      </w:r>
-      <w:proofErr w:type="spellEnd"/>
-      <w:r>
-        <w:rPr>
-          <w:rFonts w:cs="Monaco"/>
-          <w:color w:val="000000"/>
-          <w:sz w:val="20"/>
-        </w:rPr>
-        <w:t>[</w:t>
-      </w:r>
-      <w:proofErr w:type="spellStart"/>
-      <w:r>
-        <w:rPr>
-          <w:rFonts w:cs="Monaco"/>
-          <w:color w:val="000000"/>
-          <w:sz w:val="20"/>
-        </w:rPr>
-        <w:t>i</w:t>
-      </w:r>
-      <w:proofErr w:type="spellEnd"/>
-      <w:r>
-        <w:rPr>
-          <w:rFonts w:cs="Monaco"/>
-          <w:color w:val="000000"/>
-          <w:sz w:val="20"/>
-        </w:rPr>
-        <w:t>]] &lt;- lam[</w:t>
-      </w:r>
-      <w:proofErr w:type="spellStart"/>
-      <w:r>
-        <w:rPr>
-          <w:rFonts w:cs="Monaco"/>
-          <w:color w:val="000000"/>
-          <w:sz w:val="20"/>
-        </w:rPr>
-        <w:t>i,j,first</w:t>
-      </w:r>
-      <w:proofErr w:type="spellEnd"/>
-      <w:r>
-        <w:rPr>
-          <w:rFonts w:cs="Monaco"/>
-          <w:color w:val="000000"/>
-          <w:sz w:val="20"/>
-        </w:rPr>
-        <w:t>[</w:t>
-      </w:r>
-      <w:proofErr w:type="spellStart"/>
-      <w:r>
-        <w:rPr>
-          <w:rFonts w:cs="Monaco"/>
-          <w:color w:val="000000"/>
-          <w:sz w:val="20"/>
-        </w:rPr>
-        <w:t>i</w:t>
-      </w:r>
-      <w:proofErr w:type="spellEnd"/>
-      <w:r>
-        <w:rPr>
-          <w:rFonts w:cs="Monaco"/>
-          <w:color w:val="000000"/>
-          <w:sz w:val="20"/>
-        </w:rPr>
-        <w:t>]]*ON[</w:t>
-      </w:r>
-      <w:proofErr w:type="spellStart"/>
-      <w:r>
-        <w:rPr>
-          <w:rFonts w:cs="Monaco"/>
-          <w:color w:val="000000"/>
-          <w:sz w:val="20"/>
-        </w:rPr>
-        <w:t>j,first</w:t>
-      </w:r>
-      <w:proofErr w:type="spellEnd"/>
-      <w:r>
-        <w:rPr>
-          <w:rFonts w:cs="Monaco"/>
-          <w:color w:val="000000"/>
-          <w:sz w:val="20"/>
-        </w:rPr>
-        <w:t>[</w:t>
-      </w:r>
-      <w:proofErr w:type="spellStart"/>
-      <w:r>
-        <w:rPr>
-          <w:rFonts w:cs="Monaco"/>
-          <w:color w:val="000000"/>
-          <w:sz w:val="20"/>
-        </w:rPr>
-        <w:t>i</w:t>
-      </w:r>
-      <w:proofErr w:type="spellEnd"/>
-      <w:r>
-        <w:rPr>
-          <w:rFonts w:cs="Monaco"/>
-          <w:color w:val="000000"/>
-          <w:sz w:val="20"/>
-        </w:rPr>
-        <w:t xml:space="preserve">]] </w:t>
+        <w:t xml:space="preserve">  tmp[i,j,first[i]] &lt;- lam[i,j,first[i]]*ON[j,first[i]] </w:t>
       </w:r>
     </w:p>
     <w:p>
@@ -9066,115 +7973,7 @@
           <w:color w:val="000000"/>
           <w:sz w:val="20"/>
         </w:rPr>
-        <w:t>y[</w:t>
-      </w:r>
-      <w:proofErr w:type="spellStart"/>
-      <w:r>
-        <w:rPr>
-          <w:rFonts w:cs="Monaco"/>
-          <w:color w:val="000000"/>
-          <w:sz w:val="20"/>
-        </w:rPr>
-        <w:t>i,j,first</w:t>
-      </w:r>
-      <w:proofErr w:type="spellEnd"/>
-      <w:r>
-        <w:rPr>
-          <w:rFonts w:cs="Monaco"/>
-          <w:color w:val="000000"/>
-          <w:sz w:val="20"/>
-        </w:rPr>
-        <w:t>[</w:t>
-      </w:r>
-      <w:proofErr w:type="spellStart"/>
-      <w:r>
-        <w:rPr>
-          <w:rFonts w:cs="Monaco"/>
-          <w:color w:val="000000"/>
-          <w:sz w:val="20"/>
-        </w:rPr>
-        <w:t>i</w:t>
-      </w:r>
-      <w:proofErr w:type="spellEnd"/>
-      <w:r>
-        <w:rPr>
-          <w:rFonts w:cs="Monaco"/>
-          <w:color w:val="000000"/>
-          <w:sz w:val="20"/>
-        </w:rPr>
-        <w:t xml:space="preserve">]] ~ </w:t>
-      </w:r>
-      <w:proofErr w:type="spellStart"/>
-      <w:r>
-        <w:rPr>
-          <w:rFonts w:cs="Monaco"/>
-          <w:color w:val="000000"/>
-          <w:sz w:val="20"/>
-        </w:rPr>
-        <w:t>dpois</w:t>
-      </w:r>
-      <w:proofErr w:type="spellEnd"/>
-      <w:r>
-        <w:rPr>
-          <w:rFonts w:cs="Monaco"/>
-          <w:color w:val="000000"/>
-          <w:sz w:val="20"/>
-        </w:rPr>
-        <w:t>(</w:t>
-      </w:r>
-      <w:proofErr w:type="spellStart"/>
-      <w:r>
-        <w:rPr>
-          <w:rFonts w:cs="Monaco"/>
-          <w:color w:val="000000"/>
-          <w:sz w:val="20"/>
-        </w:rPr>
-        <w:t>tmp</w:t>
-      </w:r>
-      <w:proofErr w:type="spellEnd"/>
-      <w:r>
-        <w:rPr>
-          <w:rFonts w:cs="Monaco"/>
-          <w:color w:val="000000"/>
-          <w:sz w:val="20"/>
-        </w:rPr>
-        <w:t>[</w:t>
-      </w:r>
-      <w:proofErr w:type="spellStart"/>
-      <w:r>
-        <w:rPr>
-          <w:rFonts w:cs="Monaco"/>
-          <w:color w:val="000000"/>
-          <w:sz w:val="20"/>
-        </w:rPr>
-        <w:t>i,j,first</w:t>
-      </w:r>
-      <w:proofErr w:type="spellEnd"/>
-      <w:r>
-        <w:rPr>
-          <w:rFonts w:cs="Monaco"/>
-          <w:color w:val="000000"/>
-          <w:sz w:val="20"/>
-        </w:rPr>
-        <w:t>[</w:t>
-      </w:r>
-      <w:proofErr w:type="spellStart"/>
-      <w:r>
-        <w:rPr>
-          <w:rFonts w:cs="Monaco"/>
-          <w:color w:val="000000"/>
-          <w:sz w:val="20"/>
-        </w:rPr>
-        <w:t>i</w:t>
-      </w:r>
-      <w:proofErr w:type="spellEnd"/>
-      <w:r>
-        <w:rPr>
-          <w:rFonts w:cs="Monaco"/>
-          <w:color w:val="000000"/>
-          <w:sz w:val="20"/>
-        </w:rPr>
-        <w:t>]])</w:t>
+        <w:t>y[i,j,first[i]] ~ dpois(tmp[i,j,first[i]])</w:t>
       </w:r>
       <w:r>
         <w:rPr>
@@ -9435,43 +8234,7 @@
           <w:color w:val="000000"/>
           <w:sz w:val="20"/>
         </w:rPr>
-        <w:t>for (t in (first[</w:t>
-      </w:r>
-      <w:proofErr w:type="spellStart"/>
-      <w:r>
-        <w:rPr>
-          <w:rFonts w:cs="Monaco"/>
-          <w:color w:val="000000"/>
-          <w:sz w:val="20"/>
-        </w:rPr>
-        <w:t>i</w:t>
-      </w:r>
-      <w:proofErr w:type="spellEnd"/>
-      <w:r>
-        <w:rPr>
-          <w:rFonts w:cs="Monaco"/>
-          <w:color w:val="000000"/>
-          <w:sz w:val="20"/>
-        </w:rPr>
-        <w:t>]+1):last[</w:t>
-      </w:r>
-      <w:proofErr w:type="spellStart"/>
-      <w:r>
-        <w:rPr>
-          <w:rFonts w:cs="Monaco"/>
-          <w:color w:val="000000"/>
-          <w:sz w:val="20"/>
-        </w:rPr>
-        <w:t>i</w:t>
-      </w:r>
-      <w:proofErr w:type="spellEnd"/>
-      <w:r>
-        <w:rPr>
-          <w:rFonts w:cs="Monaco"/>
-          <w:color w:val="000000"/>
-          <w:sz w:val="20"/>
-        </w:rPr>
-        <w:t>]) { #t</w:t>
+        <w:t>for (t in (first[i]+1):last[i]) { #t</w:t>
       </w:r>
     </w:p>
     <w:p>
@@ -9559,45 +8322,8 @@
           <w:color w:val="000000"/>
           <w:sz w:val="20"/>
         </w:rPr>
-        <w:t>S[</w:t>
-      </w:r>
-      <w:proofErr w:type="spellStart"/>
-      <w:r>
-        <w:rPr>
-          <w:rFonts w:cs="Monaco"/>
-          <w:color w:val="000000"/>
-          <w:sz w:val="20"/>
-        </w:rPr>
-        <w:t>i,t</w:t>
-      </w:r>
-      <w:proofErr w:type="spellEnd"/>
-      <w:r>
-        <w:rPr>
-          <w:rFonts w:cs="Monaco"/>
-          <w:color w:val="000000"/>
-          <w:sz w:val="20"/>
-        </w:rPr>
-        <w:t xml:space="preserve">] ~ </w:t>
-      </w:r>
-      <w:proofErr w:type="spellStart"/>
-      <w:r>
-        <w:rPr>
-          <w:rFonts w:cs="Monaco"/>
-          <w:color w:val="000000"/>
-          <w:sz w:val="20"/>
-        </w:rPr>
-        <w:t>dnorm</w:t>
-      </w:r>
-      <w:proofErr w:type="spellEnd"/>
-      <w:r>
-        <w:rPr>
-          <w:rFonts w:cs="Monaco"/>
-          <w:color w:val="000000"/>
-          <w:sz w:val="20"/>
-        </w:rPr>
-        <w:t>(S[i,t-1], tau)T(</w:t>
-      </w:r>
-      <w:proofErr w:type="spellStart"/>
+        <w:t>S[i,t] ~ dnorm(S[i,t-1], tau)T(</w:t>
+      </w:r>
       <w:r>
         <w:rPr>
           <w:rFonts w:cs="Monaco"/>
@@ -9606,7 +8332,6 @@
         </w:rPr>
         <w:t>xl,xu</w:t>
       </w:r>
-      <w:proofErr w:type="spellEnd"/>
       <w:r>
         <w:rPr>
           <w:rFonts w:cs="Monaco"/>
@@ -9701,45 +8426,8 @@
           <w:color w:val="000000"/>
           <w:sz w:val="20"/>
         </w:rPr>
-        <w:t>#  S[</w:t>
-      </w:r>
-      <w:proofErr w:type="spellStart"/>
-      <w:r>
-        <w:rPr>
-          <w:rFonts w:cs="Monaco"/>
-          <w:color w:val="000000"/>
-          <w:sz w:val="20"/>
-        </w:rPr>
-        <w:t>i,t</w:t>
-      </w:r>
-      <w:proofErr w:type="spellEnd"/>
-      <w:r>
-        <w:rPr>
-          <w:rFonts w:cs="Monaco"/>
-          <w:color w:val="000000"/>
-          <w:sz w:val="20"/>
-        </w:rPr>
-        <w:t xml:space="preserve">] ~ </w:t>
-      </w:r>
-      <w:proofErr w:type="spellStart"/>
-      <w:r>
-        <w:rPr>
-          <w:rFonts w:cs="Monaco"/>
-          <w:color w:val="000000"/>
-          <w:sz w:val="20"/>
-        </w:rPr>
-        <w:t>dunif</w:t>
-      </w:r>
-      <w:proofErr w:type="spellEnd"/>
-      <w:r>
-        <w:rPr>
-          <w:rFonts w:cs="Monaco"/>
-          <w:color w:val="000000"/>
-          <w:sz w:val="20"/>
-        </w:rPr>
-        <w:t>(</w:t>
-      </w:r>
-      <w:proofErr w:type="spellStart"/>
+        <w:t>#  S[i,t] ~ dunif(</w:t>
+      </w:r>
       <w:r>
         <w:rPr>
           <w:rFonts w:cs="Monaco"/>
@@ -9748,7 +8436,6 @@
         </w:rPr>
         <w:t>xl,xu</w:t>
       </w:r>
-      <w:proofErr w:type="spellEnd"/>
       <w:r>
         <w:rPr>
           <w:rFonts w:cs="Monaco"/>
@@ -9843,43 +8530,7 @@
           <w:color w:val="000000"/>
           <w:sz w:val="20"/>
         </w:rPr>
-        <w:t>#  S[</w:t>
-      </w:r>
-      <w:proofErr w:type="spellStart"/>
-      <w:r>
-        <w:rPr>
-          <w:rFonts w:cs="Monaco"/>
-          <w:color w:val="000000"/>
-          <w:sz w:val="20"/>
-        </w:rPr>
-        <w:t>i,t</w:t>
-      </w:r>
-      <w:proofErr w:type="spellEnd"/>
-      <w:r>
-        <w:rPr>
-          <w:rFonts w:cs="Monaco"/>
-          <w:color w:val="000000"/>
-          <w:sz w:val="20"/>
-        </w:rPr>
-        <w:t xml:space="preserve">] ~ </w:t>
-      </w:r>
-      <w:proofErr w:type="spellStart"/>
-      <w:r>
-        <w:rPr>
-          <w:rFonts w:cs="Monaco"/>
-          <w:color w:val="000000"/>
-          <w:sz w:val="20"/>
-        </w:rPr>
-        <w:t>dnorm</w:t>
-      </w:r>
-      <w:proofErr w:type="spellEnd"/>
-      <w:r>
-        <w:rPr>
-          <w:rFonts w:cs="Monaco"/>
-          <w:color w:val="000000"/>
-          <w:sz w:val="20"/>
-        </w:rPr>
-        <w:t>(S[i,t-1], tau) # normal, correlated S</w:t>
+        <w:t>#  S[i,t] ~ dnorm(S[i,t-1], tau) # normal, correlated S</w:t>
       </w:r>
     </w:p>
     <w:p>
@@ -10054,43 +8705,7 @@
           <w:color w:val="000000"/>
           <w:sz w:val="20"/>
         </w:rPr>
-        <w:t>D2[i,1,t] &lt;- pow(S[</w:t>
-      </w:r>
-      <w:proofErr w:type="spellStart"/>
-      <w:r>
-        <w:rPr>
-          <w:rFonts w:cs="Monaco"/>
-          <w:color w:val="000000"/>
-          <w:sz w:val="20"/>
-        </w:rPr>
-        <w:t>i,t</w:t>
-      </w:r>
-      <w:proofErr w:type="spellEnd"/>
-      <w:r>
-        <w:rPr>
-          <w:rFonts w:cs="Monaco"/>
-          <w:color w:val="000000"/>
-          <w:sz w:val="20"/>
-        </w:rPr>
-        <w:t>]-</w:t>
-      </w:r>
-      <w:proofErr w:type="spellStart"/>
-      <w:r>
-        <w:rPr>
-          <w:rFonts w:cs="Monaco"/>
-          <w:color w:val="000000"/>
-          <w:sz w:val="20"/>
-        </w:rPr>
-        <w:t>antenna.loc</w:t>
-      </w:r>
-      <w:proofErr w:type="spellEnd"/>
-      <w:r>
-        <w:rPr>
-          <w:rFonts w:cs="Monaco"/>
-          <w:color w:val="000000"/>
-          <w:sz w:val="20"/>
-        </w:rPr>
-        <w:t xml:space="preserve">[1], 2)   </w:t>
+        <w:t xml:space="preserve">D2[i,1,t] &lt;- pow(S[i,t]-antenna.loc[1], 2)   </w:t>
       </w:r>
     </w:p>
     <w:p>
@@ -10179,49 +8794,21 @@
         </w:rPr>
         <w:t xml:space="preserve">  </w:t>
       </w:r>
-      <w:proofErr w:type="spellStart"/>
-      <w:r>
-        <w:rPr>
-          <w:rFonts w:cs="Monaco"/>
-          <w:color w:val="000000"/>
-          <w:sz w:val="20"/>
-        </w:rPr>
-        <w:t>w_lam</w:t>
-      </w:r>
-      <w:proofErr w:type="spellEnd"/>
-      <w:r>
-        <w:rPr>
-          <w:rFonts w:cs="Monaco"/>
-          <w:color w:val="000000"/>
-          <w:sz w:val="20"/>
-        </w:rPr>
-        <w:t xml:space="preserve">[i,1,t] &lt;- </w:t>
-      </w:r>
-      <w:r>
-        <w:rPr>
-          <w:rFonts w:cs="Monaco"/>
-          <w:color w:val="000000"/>
-          <w:sz w:val="20"/>
-        </w:rPr>
-        <w:t>p0*</w:t>
-      </w:r>
-      <w:proofErr w:type="spellStart"/>
-      <w:r>
-        <w:rPr>
-          <w:rFonts w:cs="Monaco"/>
-          <w:color w:val="000000"/>
-          <w:sz w:val="20"/>
-        </w:rPr>
-        <w:t>exp</w:t>
-      </w:r>
-      <w:proofErr w:type="spellEnd"/>
-      <w:r>
-        <w:rPr>
-          <w:rFonts w:cs="Monaco"/>
-          <w:color w:val="000000"/>
-          <w:sz w:val="20"/>
-        </w:rPr>
-        <w:t>(-D2[i,1,t]/(2*sigma2[t]))</w:t>
+      <w:r>
+        <w:rPr>
+          <w:rFonts w:cs="Monaco"/>
+          <w:color w:val="000000"/>
+          <w:sz w:val="20"/>
+        </w:rPr>
+        <w:t xml:space="preserve">w_lam[i,1,t] &lt;- </w:t>
+      </w:r>
+      <w:r>
+        <w:rPr>
+          <w:rFonts w:cs="Monaco"/>
+          <w:color w:val="000000"/>
+          <w:sz w:val="20"/>
+        </w:rPr>
+        <w:t>p0*exp(-D2[i,1,t]/(2*sigma2[t]))</w:t>
       </w:r>
       <w:r>
         <w:rPr>
@@ -10318,59 +8905,13 @@
         </w:rPr>
         <w:t xml:space="preserve">  </w:t>
       </w:r>
-      <w:proofErr w:type="spellStart"/>
-      <w:r>
-        <w:rPr>
-          <w:rFonts w:cs="Monaco"/>
-          <w:color w:val="000000"/>
-          <w:sz w:val="20"/>
-        </w:rPr>
-        <w:t>tmp</w:t>
-      </w:r>
-      <w:proofErr w:type="spellEnd"/>
-      <w:r>
-        <w:rPr>
-          <w:rFonts w:cs="Monaco"/>
-          <w:color w:val="000000"/>
-          <w:sz w:val="20"/>
-        </w:rPr>
-        <w:t>[i,1,t] &lt;- z[</w:t>
-      </w:r>
-      <w:proofErr w:type="spellStart"/>
-      <w:r>
-        <w:rPr>
-          <w:rFonts w:cs="Monaco"/>
-          <w:color w:val="000000"/>
-          <w:sz w:val="20"/>
-        </w:rPr>
-        <w:t>i,t</w:t>
-      </w:r>
-      <w:proofErr w:type="spellEnd"/>
-      <w:r>
-        <w:rPr>
-          <w:rFonts w:cs="Monaco"/>
-          <w:color w:val="000000"/>
-          <w:sz w:val="20"/>
-        </w:rPr>
-        <w:t>]*</w:t>
-      </w:r>
-      <w:proofErr w:type="spellStart"/>
-      <w:r>
-        <w:rPr>
-          <w:rFonts w:cs="Monaco"/>
-          <w:color w:val="000000"/>
-          <w:sz w:val="20"/>
-        </w:rPr>
-        <w:t>w_lam</w:t>
-      </w:r>
-      <w:proofErr w:type="spellEnd"/>
-      <w:r>
-        <w:rPr>
-          <w:rFonts w:cs="Monaco"/>
-          <w:color w:val="000000"/>
-          <w:sz w:val="20"/>
-        </w:rPr>
-        <w:t>[i,1,t]*ON[1,t]</w:t>
+      <w:r>
+        <w:rPr>
+          <w:rFonts w:cs="Monaco"/>
+          <w:color w:val="000000"/>
+          <w:sz w:val="20"/>
+        </w:rPr>
+        <w:t>tmp[i,1,t] &lt;- z[i,t]*w_lam[i,1,t]*ON[1,t]</w:t>
       </w:r>
     </w:p>
     <w:p>
@@ -10465,43 +9006,7 @@
           <w:color w:val="000000"/>
           <w:sz w:val="20"/>
         </w:rPr>
-        <w:t xml:space="preserve">y[i,1,t] ~ </w:t>
-      </w:r>
-      <w:proofErr w:type="spellStart"/>
-      <w:r>
-        <w:rPr>
-          <w:rFonts w:cs="Monaco"/>
-          <w:color w:val="000000"/>
-          <w:sz w:val="20"/>
-        </w:rPr>
-        <w:t>dbern</w:t>
-      </w:r>
-      <w:proofErr w:type="spellEnd"/>
-      <w:r>
-        <w:rPr>
-          <w:rFonts w:cs="Monaco"/>
-          <w:color w:val="000000"/>
-          <w:sz w:val="20"/>
-        </w:rPr>
-        <w:t>(</w:t>
-      </w:r>
-      <w:proofErr w:type="spellStart"/>
-      <w:r>
-        <w:rPr>
-          <w:rFonts w:cs="Monaco"/>
-          <w:color w:val="000000"/>
-          <w:sz w:val="20"/>
-        </w:rPr>
-        <w:t>tmp</w:t>
-      </w:r>
-      <w:proofErr w:type="spellEnd"/>
-      <w:r>
-        <w:rPr>
-          <w:rFonts w:cs="Monaco"/>
-          <w:color w:val="000000"/>
-          <w:sz w:val="20"/>
-        </w:rPr>
-        <w:t>[i,1,t])</w:t>
+        <w:t>y[i,1,t] ~ dbern(tmp[i,1,t])</w:t>
       </w:r>
     </w:p>
     <w:p>
@@ -10755,61 +9260,7 @@
           <w:color w:val="000000"/>
           <w:sz w:val="20"/>
         </w:rPr>
-        <w:t>D2[</w:t>
-      </w:r>
-      <w:proofErr w:type="spellStart"/>
-      <w:r>
-        <w:rPr>
-          <w:rFonts w:cs="Monaco"/>
-          <w:color w:val="000000"/>
-          <w:sz w:val="20"/>
-        </w:rPr>
-        <w:t>i,j,t</w:t>
-      </w:r>
-      <w:proofErr w:type="spellEnd"/>
-      <w:r>
-        <w:rPr>
-          <w:rFonts w:cs="Monaco"/>
-          <w:color w:val="000000"/>
-          <w:sz w:val="20"/>
-        </w:rPr>
-        <w:t>] &lt;- pow(S[</w:t>
-      </w:r>
-      <w:proofErr w:type="spellStart"/>
-      <w:r>
-        <w:rPr>
-          <w:rFonts w:cs="Monaco"/>
-          <w:color w:val="000000"/>
-          <w:sz w:val="20"/>
-        </w:rPr>
-        <w:t>i,t</w:t>
-      </w:r>
-      <w:proofErr w:type="spellEnd"/>
-      <w:r>
-        <w:rPr>
-          <w:rFonts w:cs="Monaco"/>
-          <w:color w:val="000000"/>
-          <w:sz w:val="20"/>
-        </w:rPr>
-        <w:t>]-</w:t>
-      </w:r>
-      <w:proofErr w:type="spellStart"/>
-      <w:r>
-        <w:rPr>
-          <w:rFonts w:cs="Monaco"/>
-          <w:color w:val="000000"/>
-          <w:sz w:val="20"/>
-        </w:rPr>
-        <w:t>antenna.loc</w:t>
-      </w:r>
-      <w:proofErr w:type="spellEnd"/>
-      <w:r>
-        <w:rPr>
-          <w:rFonts w:cs="Monaco"/>
-          <w:color w:val="000000"/>
-          <w:sz w:val="20"/>
-        </w:rPr>
-        <w:t xml:space="preserve">[j], 2)   </w:t>
+        <w:t xml:space="preserve">D2[i,j,t] &lt;- pow(S[i,t]-antenna.loc[j], 2)   </w:t>
       </w:r>
     </w:p>
     <w:p>
@@ -10889,61 +9340,7 @@
           <w:sz w:val="20"/>
         </w:rPr>
         <w:tab/>
-        <w:t xml:space="preserve">  lam[</w:t>
-      </w:r>
-      <w:proofErr w:type="spellStart"/>
-      <w:r>
-        <w:rPr>
-          <w:rFonts w:cs="Monaco"/>
-          <w:color w:val="000000"/>
-          <w:sz w:val="20"/>
-        </w:rPr>
-        <w:t>i,j,t</w:t>
-      </w:r>
-      <w:proofErr w:type="spellEnd"/>
-      <w:r>
-        <w:rPr>
-          <w:rFonts w:cs="Monaco"/>
-          <w:color w:val="000000"/>
-          <w:sz w:val="20"/>
-        </w:rPr>
-        <w:t xml:space="preserve">] &lt;- lam0[t] * </w:t>
-      </w:r>
-      <w:proofErr w:type="spellStart"/>
-      <w:r>
-        <w:rPr>
-          <w:rFonts w:cs="Monaco"/>
-          <w:color w:val="000000"/>
-          <w:sz w:val="20"/>
-        </w:rPr>
-        <w:t>exp</w:t>
-      </w:r>
-      <w:proofErr w:type="spellEnd"/>
-      <w:r>
-        <w:rPr>
-          <w:rFonts w:cs="Monaco"/>
-          <w:color w:val="000000"/>
-          <w:sz w:val="20"/>
-        </w:rPr>
-        <w:t>(-D2[</w:t>
-      </w:r>
-      <w:proofErr w:type="spellStart"/>
-      <w:r>
-        <w:rPr>
-          <w:rFonts w:cs="Monaco"/>
-          <w:color w:val="000000"/>
-          <w:sz w:val="20"/>
-        </w:rPr>
-        <w:t>i,j,t</w:t>
-      </w:r>
-      <w:proofErr w:type="spellEnd"/>
-      <w:r>
-        <w:rPr>
-          <w:rFonts w:cs="Monaco"/>
-          <w:color w:val="000000"/>
-          <w:sz w:val="20"/>
-        </w:rPr>
-        <w:t>]/(2*sigma2[t]))</w:t>
+        <w:t xml:space="preserve">  lam[i,j,t] &lt;- lam0[t] * exp(-D2[i,j,t]/(2*sigma2[t]))</w:t>
       </w:r>
     </w:p>
     <w:p>
@@ -11023,97 +9420,7 @@
           <w:sz w:val="20"/>
         </w:rPr>
         <w:tab/>
-        <w:t xml:space="preserve">  </w:t>
-      </w:r>
-      <w:proofErr w:type="spellStart"/>
-      <w:r>
-        <w:rPr>
-          <w:rFonts w:cs="Monaco"/>
-          <w:color w:val="000000"/>
-          <w:sz w:val="20"/>
-        </w:rPr>
-        <w:t>tmp</w:t>
-      </w:r>
-      <w:proofErr w:type="spellEnd"/>
-      <w:r>
-        <w:rPr>
-          <w:rFonts w:cs="Monaco"/>
-          <w:color w:val="000000"/>
-          <w:sz w:val="20"/>
-        </w:rPr>
-        <w:t>[</w:t>
-      </w:r>
-      <w:proofErr w:type="spellStart"/>
-      <w:r>
-        <w:rPr>
-          <w:rFonts w:cs="Monaco"/>
-          <w:color w:val="000000"/>
-          <w:sz w:val="20"/>
-        </w:rPr>
-        <w:t>i,j,t</w:t>
-      </w:r>
-      <w:proofErr w:type="spellEnd"/>
-      <w:r>
-        <w:rPr>
-          <w:rFonts w:cs="Monaco"/>
-          <w:color w:val="000000"/>
-          <w:sz w:val="20"/>
-        </w:rPr>
-        <w:t>] &lt;- z[</w:t>
-      </w:r>
-      <w:proofErr w:type="spellStart"/>
-      <w:r>
-        <w:rPr>
-          <w:rFonts w:cs="Monaco"/>
-          <w:color w:val="000000"/>
-          <w:sz w:val="20"/>
-        </w:rPr>
-        <w:t>i,t</w:t>
-      </w:r>
-      <w:proofErr w:type="spellEnd"/>
-      <w:r>
-        <w:rPr>
-          <w:rFonts w:cs="Monaco"/>
-          <w:color w:val="000000"/>
-          <w:sz w:val="20"/>
-        </w:rPr>
-        <w:t>]*lam[</w:t>
-      </w:r>
-      <w:proofErr w:type="spellStart"/>
-      <w:r>
-        <w:rPr>
-          <w:rFonts w:cs="Monaco"/>
-          <w:color w:val="000000"/>
-          <w:sz w:val="20"/>
-        </w:rPr>
-        <w:t>i,j,t</w:t>
-      </w:r>
-      <w:proofErr w:type="spellEnd"/>
-      <w:r>
-        <w:rPr>
-          <w:rFonts w:cs="Monaco"/>
-          <w:color w:val="000000"/>
-          <w:sz w:val="20"/>
-        </w:rPr>
-        <w:t>]*ON[</w:t>
-      </w:r>
-      <w:proofErr w:type="spellStart"/>
-      <w:r>
-        <w:rPr>
-          <w:rFonts w:cs="Monaco"/>
-          <w:color w:val="000000"/>
-          <w:sz w:val="20"/>
-        </w:rPr>
-        <w:t>j,t</w:t>
-      </w:r>
-      <w:proofErr w:type="spellEnd"/>
-      <w:r>
-        <w:rPr>
-          <w:rFonts w:cs="Monaco"/>
-          <w:color w:val="000000"/>
-          <w:sz w:val="20"/>
-        </w:rPr>
-        <w:t>]</w:t>
+        <w:t xml:space="preserve">  tmp[i,j,t] &lt;- z[i,t]*lam[i,j,t]*ON[j,t]</w:t>
       </w:r>
     </w:p>
     <w:p>
@@ -11193,79 +9500,7 @@
           <w:sz w:val="20"/>
         </w:rPr>
         <w:tab/>
-        <w:t xml:space="preserve">  y[</w:t>
-      </w:r>
-      <w:proofErr w:type="spellStart"/>
-      <w:r>
-        <w:rPr>
-          <w:rFonts w:cs="Monaco"/>
-          <w:color w:val="000000"/>
-          <w:sz w:val="20"/>
-        </w:rPr>
-        <w:t>i,j,t</w:t>
-      </w:r>
-      <w:proofErr w:type="spellEnd"/>
-      <w:r>
-        <w:rPr>
-          <w:rFonts w:cs="Monaco"/>
-          <w:color w:val="000000"/>
-          <w:sz w:val="20"/>
-        </w:rPr>
-        <w:t xml:space="preserve">] ~ </w:t>
-      </w:r>
-      <w:proofErr w:type="spellStart"/>
-      <w:r>
-        <w:rPr>
-          <w:rFonts w:cs="Monaco"/>
-          <w:color w:val="000000"/>
-          <w:sz w:val="20"/>
-        </w:rPr>
-        <w:t>dpois</w:t>
-      </w:r>
-      <w:proofErr w:type="spellEnd"/>
-      <w:r>
-        <w:rPr>
-          <w:rFonts w:cs="Monaco"/>
-          <w:color w:val="000000"/>
-          <w:sz w:val="20"/>
-        </w:rPr>
-        <w:t>(</w:t>
-      </w:r>
-      <w:proofErr w:type="spellStart"/>
-      <w:r>
-        <w:rPr>
-          <w:rFonts w:cs="Monaco"/>
-          <w:color w:val="000000"/>
-          <w:sz w:val="20"/>
-        </w:rPr>
-        <w:t>tmp</w:t>
-      </w:r>
-      <w:proofErr w:type="spellEnd"/>
-      <w:r>
-        <w:rPr>
-          <w:rFonts w:cs="Monaco"/>
-          <w:color w:val="000000"/>
-          <w:sz w:val="20"/>
-        </w:rPr>
-        <w:t>[</w:t>
-      </w:r>
-      <w:proofErr w:type="spellStart"/>
-      <w:r>
-        <w:rPr>
-          <w:rFonts w:cs="Monaco"/>
-          <w:color w:val="000000"/>
-          <w:sz w:val="20"/>
-        </w:rPr>
-        <w:t>i,j,t</w:t>
-      </w:r>
-      <w:proofErr w:type="spellEnd"/>
-      <w:r>
-        <w:rPr>
-          <w:rFonts w:cs="Monaco"/>
-          <w:color w:val="000000"/>
-          <w:sz w:val="20"/>
-        </w:rPr>
-        <w:t>])</w:t>
+        <w:t xml:space="preserve">  y[i,j,t] ~ dpois(tmp[i,j,t])</w:t>
       </w:r>
       <w:r>
         <w:rPr>
@@ -11521,43 +9756,7 @@
           <w:sz w:val="20"/>
         </w:rPr>
         <w:tab/>
-        <w:t xml:space="preserve">  </w:t>
-      </w:r>
-      <w:proofErr w:type="spellStart"/>
-      <w:r>
-        <w:rPr>
-          <w:rFonts w:cs="Monaco"/>
-          <w:color w:val="000000"/>
-          <w:sz w:val="20"/>
-        </w:rPr>
-        <w:t>phiUP</w:t>
-      </w:r>
-      <w:proofErr w:type="spellEnd"/>
-      <w:r>
-        <w:rPr>
-          <w:rFonts w:cs="Monaco"/>
-          <w:color w:val="000000"/>
-          <w:sz w:val="20"/>
-        </w:rPr>
-        <w:t>[</w:t>
-      </w:r>
-      <w:proofErr w:type="spellStart"/>
-      <w:r>
-        <w:rPr>
-          <w:rFonts w:cs="Monaco"/>
-          <w:color w:val="000000"/>
-          <w:sz w:val="20"/>
-        </w:rPr>
-        <w:t>i,t</w:t>
-      </w:r>
-      <w:proofErr w:type="spellEnd"/>
-      <w:r>
-        <w:rPr>
-          <w:rFonts w:cs="Monaco"/>
-          <w:color w:val="000000"/>
-          <w:sz w:val="20"/>
-        </w:rPr>
-        <w:t xml:space="preserve">] &lt;- z[i,t-1]*phi  # Estimate overall weekly survival rate </w:t>
+        <w:t xml:space="preserve">  phiUP[i,t] &lt;- z[i,t-1]*phi  # Estimate overall weekly survival rate </w:t>
       </w:r>
     </w:p>
     <w:p>
@@ -11637,79 +9836,7 @@
           <w:sz w:val="20"/>
         </w:rPr>
         <w:tab/>
-        <w:t xml:space="preserve">  z[</w:t>
-      </w:r>
-      <w:proofErr w:type="spellStart"/>
-      <w:r>
-        <w:rPr>
-          <w:rFonts w:cs="Monaco"/>
-          <w:color w:val="000000"/>
-          <w:sz w:val="20"/>
-        </w:rPr>
-        <w:t>i,t</w:t>
-      </w:r>
-      <w:proofErr w:type="spellEnd"/>
-      <w:r>
-        <w:rPr>
-          <w:rFonts w:cs="Monaco"/>
-          <w:color w:val="000000"/>
-          <w:sz w:val="20"/>
-        </w:rPr>
-        <w:t xml:space="preserve">] ~ </w:t>
-      </w:r>
-      <w:proofErr w:type="spellStart"/>
-      <w:r>
-        <w:rPr>
-          <w:rFonts w:cs="Monaco"/>
-          <w:color w:val="000000"/>
-          <w:sz w:val="20"/>
-        </w:rPr>
-        <w:t>dbern</w:t>
-      </w:r>
-      <w:proofErr w:type="spellEnd"/>
-      <w:r>
-        <w:rPr>
-          <w:rFonts w:cs="Monaco"/>
-          <w:color w:val="000000"/>
-          <w:sz w:val="20"/>
-        </w:rPr>
-        <w:t>(</w:t>
-      </w:r>
-      <w:proofErr w:type="spellStart"/>
-      <w:r>
-        <w:rPr>
-          <w:rFonts w:cs="Monaco"/>
-          <w:color w:val="000000"/>
-          <w:sz w:val="20"/>
-        </w:rPr>
-        <w:t>phiUP</w:t>
-      </w:r>
-      <w:proofErr w:type="spellEnd"/>
-      <w:r>
-        <w:rPr>
-          <w:rFonts w:cs="Monaco"/>
-          <w:color w:val="000000"/>
-          <w:sz w:val="20"/>
-        </w:rPr>
-        <w:t>[</w:t>
-      </w:r>
-      <w:proofErr w:type="spellStart"/>
-      <w:r>
-        <w:rPr>
-          <w:rFonts w:cs="Monaco"/>
-          <w:color w:val="000000"/>
-          <w:sz w:val="20"/>
-        </w:rPr>
-        <w:t>i,t</w:t>
-      </w:r>
-      <w:proofErr w:type="spellEnd"/>
-      <w:r>
-        <w:rPr>
-          <w:rFonts w:cs="Monaco"/>
-          <w:color w:val="000000"/>
-          <w:sz w:val="20"/>
-        </w:rPr>
-        <w:t>])  # Estimate individual alive state</w:t>
+        <w:t xml:space="preserve">  z[i,t] ~ dbern(phiUP[i,t])  # Estimate individual alive state</w:t>
       </w:r>
     </w:p>
     <w:p>
@@ -12067,25 +10194,7 @@
           <w:color w:val="000000"/>
           <w:sz w:val="20"/>
         </w:rPr>
-        <w:t>for(t in (last[</w:t>
-      </w:r>
-      <w:proofErr w:type="spellStart"/>
-      <w:r>
-        <w:rPr>
-          <w:rFonts w:cs="Monaco"/>
-          <w:color w:val="000000"/>
-          <w:sz w:val="20"/>
-        </w:rPr>
-        <w:t>i</w:t>
-      </w:r>
-      <w:proofErr w:type="spellEnd"/>
-      <w:r>
-        <w:rPr>
-          <w:rFonts w:cs="Monaco"/>
-          <w:color w:val="000000"/>
-          <w:sz w:val="20"/>
-        </w:rPr>
-        <w:t>]+1):T) {</w:t>
+        <w:t>for(t in (last[i]+1):T) {</w:t>
       </w:r>
       <w:r>
         <w:rPr>
@@ -12181,25 +10290,7 @@
           <w:sz w:val="20"/>
         </w:rPr>
         <w:tab/>
-        <w:t xml:space="preserve">  S[</w:t>
-      </w:r>
-      <w:proofErr w:type="spellStart"/>
-      <w:r>
-        <w:rPr>
-          <w:rFonts w:cs="Monaco"/>
-          <w:color w:val="000000"/>
-          <w:sz w:val="20"/>
-        </w:rPr>
-        <w:t>i,t</w:t>
-      </w:r>
-      <w:proofErr w:type="spellEnd"/>
-      <w:r>
-        <w:rPr>
-          <w:rFonts w:cs="Monaco"/>
-          <w:color w:val="000000"/>
-          <w:sz w:val="20"/>
-        </w:rPr>
-        <w:t>] &lt;- 0  # Fish no longer in river, needed to follow node in JAGS</w:t>
+        <w:t xml:space="preserve">  S[i,t] &lt;- 0  # Fish no longer in river, needed to follow node in JAGS</w:t>
       </w:r>
     </w:p>
     <w:p>
@@ -12279,25 +10370,7 @@
           <w:sz w:val="20"/>
         </w:rPr>
         <w:tab/>
-        <w:t xml:space="preserve">  z[</w:t>
-      </w:r>
-      <w:proofErr w:type="spellStart"/>
-      <w:r>
-        <w:rPr>
-          <w:rFonts w:cs="Monaco"/>
-          <w:color w:val="000000"/>
-          <w:sz w:val="20"/>
-        </w:rPr>
-        <w:t>i,t</w:t>
-      </w:r>
-      <w:proofErr w:type="spellEnd"/>
-      <w:r>
-        <w:rPr>
-          <w:rFonts w:cs="Monaco"/>
-          <w:color w:val="000000"/>
-          <w:sz w:val="20"/>
-        </w:rPr>
-        <w:t>] &lt;- 0  # Fish no longer in river, needed to follow node in JAGS</w:t>
+        <w:t xml:space="preserve">  z[i,t] &lt;- 0  # Fish no longer in river, needed to follow node in JAGS</w:t>
       </w:r>
     </w:p>
     <w:p>
@@ -13430,79 +11503,7 @@
           <w:color w:val="000000"/>
           <w:sz w:val="20"/>
         </w:rPr>
-        <w:t xml:space="preserve">data1&lt;-list(y=y, first=first, last=last, flow=flow, M=M, ON=ON, T=T, </w:t>
-      </w:r>
-      <w:proofErr w:type="spellStart"/>
-      <w:r>
-        <w:rPr>
-          <w:rFonts w:cs="Monaco"/>
-          <w:color w:val="000000"/>
-          <w:sz w:val="20"/>
-        </w:rPr>
-        <w:t>nantenna</w:t>
-      </w:r>
-      <w:proofErr w:type="spellEnd"/>
-      <w:r>
-        <w:rPr>
-          <w:rFonts w:cs="Monaco"/>
-          <w:color w:val="000000"/>
-          <w:sz w:val="20"/>
-        </w:rPr>
-        <w:t>=</w:t>
-      </w:r>
-      <w:proofErr w:type="spellStart"/>
-      <w:r>
-        <w:rPr>
-          <w:rFonts w:cs="Monaco"/>
-          <w:color w:val="000000"/>
-          <w:sz w:val="20"/>
-        </w:rPr>
-        <w:t>nantenna</w:t>
-      </w:r>
-      <w:proofErr w:type="spellEnd"/>
-      <w:r>
-        <w:rPr>
-          <w:rFonts w:cs="Monaco"/>
-          <w:color w:val="000000"/>
-          <w:sz w:val="20"/>
-        </w:rPr>
-        <w:t xml:space="preserve">, </w:t>
-      </w:r>
-      <w:proofErr w:type="spellStart"/>
-      <w:r>
-        <w:rPr>
-          <w:rFonts w:cs="Monaco"/>
-          <w:color w:val="000000"/>
-          <w:sz w:val="20"/>
-        </w:rPr>
-        <w:t>antenna.loc</w:t>
-      </w:r>
-      <w:proofErr w:type="spellEnd"/>
-      <w:r>
-        <w:rPr>
-          <w:rFonts w:cs="Monaco"/>
-          <w:color w:val="000000"/>
-          <w:sz w:val="20"/>
-        </w:rPr>
-        <w:t>=</w:t>
-      </w:r>
-      <w:proofErr w:type="spellStart"/>
-      <w:r>
-        <w:rPr>
-          <w:rFonts w:cs="Monaco"/>
-          <w:color w:val="000000"/>
-          <w:sz w:val="20"/>
-        </w:rPr>
-        <w:t>antenna.loc</w:t>
-      </w:r>
-      <w:proofErr w:type="spellEnd"/>
-      <w:r>
-        <w:rPr>
-          <w:rFonts w:cs="Monaco"/>
-          <w:color w:val="000000"/>
-          <w:sz w:val="20"/>
-        </w:rPr>
-        <w:t>)</w:t>
+        <w:t>data1&lt;-list(y=y, first=first, last=last, flow=flow, M=M, ON=ON, T=T, nantenna=nantenna, antenna.loc=antenna.loc)</w:t>
       </w:r>
     </w:p>
     <w:p>
@@ -13731,25 +11732,7 @@
           <w:color w:val="000000"/>
           <w:sz w:val="20"/>
         </w:rPr>
-        <w:t xml:space="preserve">  for(</w:t>
-      </w:r>
-      <w:proofErr w:type="spellStart"/>
-      <w:r>
-        <w:rPr>
-          <w:rFonts w:cs="Monaco"/>
-          <w:color w:val="000000"/>
-          <w:sz w:val="20"/>
-        </w:rPr>
-        <w:t>i</w:t>
-      </w:r>
-      <w:proofErr w:type="spellEnd"/>
-      <w:r>
-        <w:rPr>
-          <w:rFonts w:cs="Monaco"/>
-          <w:color w:val="000000"/>
-          <w:sz w:val="20"/>
-        </w:rPr>
-        <w:t xml:space="preserve"> in 1:M){ # M</w:t>
+        <w:t xml:space="preserve">  for(i in 1:M){ # M</w:t>
       </w:r>
     </w:p>
     <w:p>
@@ -13828,43 +11811,7 @@
           <w:color w:val="000000"/>
           <w:sz w:val="20"/>
         </w:rPr>
-        <w:t xml:space="preserve">    for(t in first[</w:t>
-      </w:r>
-      <w:proofErr w:type="spellStart"/>
-      <w:r>
-        <w:rPr>
-          <w:rFonts w:cs="Monaco"/>
-          <w:color w:val="000000"/>
-          <w:sz w:val="20"/>
-        </w:rPr>
-        <w:t>i</w:t>
-      </w:r>
-      <w:proofErr w:type="spellEnd"/>
-      <w:r>
-        <w:rPr>
-          <w:rFonts w:cs="Monaco"/>
-          <w:color w:val="000000"/>
-          <w:sz w:val="20"/>
-        </w:rPr>
-        <w:t>]:last[</w:t>
-      </w:r>
-      <w:proofErr w:type="spellStart"/>
-      <w:r>
-        <w:rPr>
-          <w:rFonts w:cs="Monaco"/>
-          <w:color w:val="000000"/>
-          <w:sz w:val="20"/>
-        </w:rPr>
-        <w:t>i</w:t>
-      </w:r>
-      <w:proofErr w:type="spellEnd"/>
-      <w:r>
-        <w:rPr>
-          <w:rFonts w:cs="Monaco"/>
-          <w:color w:val="000000"/>
-          <w:sz w:val="20"/>
-        </w:rPr>
-        <w:t>]){ # T</w:t>
+        <w:t xml:space="preserve">    for(t in first[i]:last[i]){ # T</w:t>
       </w:r>
     </w:p>
     <w:p>
@@ -13943,25 +11890,7 @@
           <w:color w:val="000000"/>
           <w:sz w:val="20"/>
         </w:rPr>
-        <w:t xml:space="preserve">    z[</w:t>
-      </w:r>
-      <w:proofErr w:type="spellStart"/>
-      <w:r>
-        <w:rPr>
-          <w:rFonts w:cs="Monaco"/>
-          <w:color w:val="000000"/>
-          <w:sz w:val="20"/>
-        </w:rPr>
-        <w:t>i,t</w:t>
-      </w:r>
-      <w:proofErr w:type="spellEnd"/>
-      <w:r>
-        <w:rPr>
-          <w:rFonts w:cs="Monaco"/>
-          <w:color w:val="000000"/>
-          <w:sz w:val="20"/>
-        </w:rPr>
-        <w:t>] &lt;-1</w:t>
+        <w:t xml:space="preserve">    z[i,t] &lt;-1</w:t>
       </w:r>
     </w:p>
     <w:p>
@@ -14377,93 +12306,29 @@
           <w:sz w:val="20"/>
         </w:rPr>
       </w:pPr>
-      <w:proofErr w:type="spellStart"/>
-      <w:r>
-        <w:rPr>
-          <w:rFonts w:cs="Monaco"/>
-          <w:color w:val="000000"/>
-          <w:sz w:val="20"/>
-        </w:rPr>
-        <w:t>inits</w:t>
-      </w:r>
-      <w:proofErr w:type="spellEnd"/>
-      <w:r>
-        <w:rPr>
-          <w:rFonts w:cs="Monaco"/>
-          <w:color w:val="000000"/>
-          <w:sz w:val="20"/>
-        </w:rPr>
-        <w:t xml:space="preserve"> =  function() {list(z=z,</w:t>
-      </w:r>
-      <w:r>
-        <w:rPr>
-          <w:rFonts w:cs="Monaco"/>
-          <w:color w:val="000000"/>
-          <w:sz w:val="20"/>
-        </w:rPr>
-        <w:t xml:space="preserve"> phi=</w:t>
-      </w:r>
-      <w:proofErr w:type="spellStart"/>
-      <w:r>
-        <w:rPr>
-          <w:rFonts w:cs="Monaco"/>
-          <w:color w:val="000000"/>
-          <w:sz w:val="20"/>
-        </w:rPr>
-        <w:t>runif</w:t>
-      </w:r>
-      <w:proofErr w:type="spellEnd"/>
-      <w:r>
-        <w:rPr>
-          <w:rFonts w:cs="Monaco"/>
-          <w:color w:val="000000"/>
-          <w:sz w:val="20"/>
-        </w:rPr>
-        <w:t>(1,0,1), p0=</w:t>
-      </w:r>
-      <w:proofErr w:type="spellStart"/>
-      <w:r>
-        <w:rPr>
-          <w:rFonts w:cs="Monaco"/>
-          <w:color w:val="000000"/>
-          <w:sz w:val="20"/>
-        </w:rPr>
-        <w:t>runif</w:t>
-      </w:r>
-      <w:proofErr w:type="spellEnd"/>
-      <w:r>
-        <w:rPr>
-          <w:rFonts w:cs="Monaco"/>
-          <w:color w:val="000000"/>
-          <w:sz w:val="20"/>
-        </w:rPr>
-        <w:t>(1,0,1)</w:t>
-      </w:r>
-      <w:r>
-        <w:rPr>
-          <w:rFonts w:cs="Monaco"/>
-          <w:color w:val="000000"/>
-          <w:sz w:val="20"/>
-        </w:rPr>
-        <w:t>, lam0=</w:t>
-      </w:r>
-      <w:proofErr w:type="spellStart"/>
-      <w:r>
-        <w:rPr>
-          <w:rFonts w:cs="Monaco"/>
-          <w:color w:val="000000"/>
-          <w:sz w:val="20"/>
-        </w:rPr>
-        <w:t>runif</w:t>
-      </w:r>
-      <w:proofErr w:type="spellEnd"/>
-      <w:r>
-        <w:rPr>
-          <w:rFonts w:cs="Monaco"/>
-          <w:color w:val="000000"/>
-          <w:sz w:val="20"/>
-        </w:rPr>
-        <w:t>(12,1,</w:t>
+      <w:r>
+        <w:rPr>
+          <w:rFonts w:cs="Monaco"/>
+          <w:color w:val="000000"/>
+          <w:sz w:val="20"/>
+        </w:rPr>
+        <w:t>inits =  function() {list(z=z,</w:t>
+      </w:r>
+      <w:r>
+        <w:rPr>
+          <w:rFonts w:cs="Monaco"/>
+          <w:color w:val="000000"/>
+          <w:sz w:val="20"/>
+        </w:rPr>
+        <w:t xml:space="preserve"> phi=runif(1,0,1), p0=runif(1,0,1)</w:t>
+      </w:r>
+      <w:r>
+        <w:rPr>
+          <w:rFonts w:cs="Monaco"/>
+          <w:color w:val="000000"/>
+          <w:sz w:val="20"/>
+        </w:rPr>
+        <w:t>, lam0=runif(12,1,</w:t>
       </w:r>
       <w:r>
         <w:rPr>
@@ -14479,79 +12344,7 @@
           <w:color w:val="000000"/>
           <w:sz w:val="20"/>
         </w:rPr>
-        <w:t xml:space="preserve">), </w:t>
-      </w:r>
-      <w:proofErr w:type="spellStart"/>
-      <w:r>
-        <w:rPr>
-          <w:rFonts w:cs="Monaco"/>
-          <w:color w:val="000000"/>
-          <w:sz w:val="20"/>
-        </w:rPr>
-        <w:t>tauv</w:t>
-      </w:r>
-      <w:proofErr w:type="spellEnd"/>
-      <w:r>
-        <w:rPr>
-          <w:rFonts w:cs="Monaco"/>
-          <w:color w:val="000000"/>
-          <w:sz w:val="20"/>
-        </w:rPr>
-        <w:t>=</w:t>
-      </w:r>
-      <w:proofErr w:type="spellStart"/>
-      <w:r>
-        <w:rPr>
-          <w:rFonts w:cs="Monaco"/>
-          <w:color w:val="000000"/>
-          <w:sz w:val="20"/>
-        </w:rPr>
-        <w:t>runif</w:t>
-      </w:r>
-      <w:proofErr w:type="spellEnd"/>
-      <w:r>
-        <w:rPr>
-          <w:rFonts w:cs="Monaco"/>
-          <w:color w:val="000000"/>
-          <w:sz w:val="20"/>
-        </w:rPr>
-        <w:t>(1,0,30), mu=</w:t>
-      </w:r>
-      <w:proofErr w:type="spellStart"/>
-      <w:r>
-        <w:rPr>
-          <w:rFonts w:cs="Monaco"/>
-          <w:color w:val="000000"/>
-          <w:sz w:val="20"/>
-        </w:rPr>
-        <w:t>runif</w:t>
-      </w:r>
-      <w:proofErr w:type="spellEnd"/>
-      <w:r>
-        <w:rPr>
-          <w:rFonts w:cs="Monaco"/>
-          <w:color w:val="000000"/>
-          <w:sz w:val="20"/>
-        </w:rPr>
-        <w:t>(1,1,3), beta=</w:t>
-      </w:r>
-      <w:proofErr w:type="spellStart"/>
-      <w:r>
-        <w:rPr>
-          <w:rFonts w:cs="Monaco"/>
-          <w:color w:val="000000"/>
-          <w:sz w:val="20"/>
-        </w:rPr>
-        <w:t>runif</w:t>
-      </w:r>
-      <w:proofErr w:type="spellEnd"/>
-      <w:r>
-        <w:rPr>
-          <w:rFonts w:cs="Monaco"/>
-          <w:color w:val="000000"/>
-          <w:sz w:val="20"/>
-        </w:rPr>
-        <w:t>(1,0,1)) }</w:t>
+        <w:t>), tauv=runif(1,0,30), mu=runif(1,1,3), beta=runif(1,0,1)) }</w:t>
       </w:r>
     </w:p>
     <w:p>
@@ -14796,25 +12589,7 @@
           <w:color w:val="000000"/>
           <w:sz w:val="20"/>
         </w:rPr>
-        <w:t>", "lam0", "mu", "beta", "</w:t>
-      </w:r>
-      <w:proofErr w:type="spellStart"/>
-      <w:r>
-        <w:rPr>
-          <w:rFonts w:cs="Monaco"/>
-          <w:color w:val="000000"/>
-          <w:sz w:val="20"/>
-        </w:rPr>
-        <w:t>tauv</w:t>
-      </w:r>
-      <w:proofErr w:type="spellEnd"/>
-      <w:r>
-        <w:rPr>
-          <w:rFonts w:cs="Monaco"/>
-          <w:color w:val="000000"/>
-          <w:sz w:val="20"/>
-        </w:rPr>
-        <w:t>", "S", "z")</w:t>
+        <w:t>", "lam0", "mu", "beta", "tauv", "S", "z")</w:t>
       </w:r>
     </w:p>
     <w:p>
@@ -15043,79 +12818,7 @@
           <w:color w:val="000000"/>
           <w:sz w:val="20"/>
         </w:rPr>
-        <w:t xml:space="preserve">out1 &lt;- </w:t>
-      </w:r>
-      <w:proofErr w:type="spellStart"/>
-      <w:r>
-        <w:rPr>
-          <w:rFonts w:cs="Monaco"/>
-          <w:color w:val="000000"/>
-          <w:sz w:val="20"/>
-        </w:rPr>
-        <w:t>jags.model</w:t>
-      </w:r>
-      <w:proofErr w:type="spellEnd"/>
-      <w:r>
-        <w:rPr>
-          <w:rFonts w:cs="Monaco"/>
-          <w:color w:val="000000"/>
-          <w:sz w:val="20"/>
-        </w:rPr>
-        <w:t xml:space="preserve">("filename.txt", data1, </w:t>
-      </w:r>
-      <w:proofErr w:type="spellStart"/>
-      <w:r>
-        <w:rPr>
-          <w:rFonts w:cs="Monaco"/>
-          <w:color w:val="000000"/>
-          <w:sz w:val="20"/>
-        </w:rPr>
-        <w:t>inits</w:t>
-      </w:r>
-      <w:proofErr w:type="spellEnd"/>
-      <w:r>
-        <w:rPr>
-          <w:rFonts w:cs="Monaco"/>
-          <w:color w:val="000000"/>
-          <w:sz w:val="20"/>
-        </w:rPr>
-        <w:t xml:space="preserve">, </w:t>
-      </w:r>
-      <w:proofErr w:type="spellStart"/>
-      <w:r>
-        <w:rPr>
-          <w:rFonts w:cs="Monaco"/>
-          <w:color w:val="000000"/>
-          <w:sz w:val="20"/>
-        </w:rPr>
-        <w:t>n.chains</w:t>
-      </w:r>
-      <w:proofErr w:type="spellEnd"/>
-      <w:r>
-        <w:rPr>
-          <w:rFonts w:cs="Monaco"/>
-          <w:color w:val="000000"/>
-          <w:sz w:val="20"/>
-        </w:rPr>
-        <w:t xml:space="preserve">=3, </w:t>
-      </w:r>
-      <w:proofErr w:type="spellStart"/>
-      <w:r>
-        <w:rPr>
-          <w:rFonts w:cs="Monaco"/>
-          <w:color w:val="000000"/>
-          <w:sz w:val="20"/>
-        </w:rPr>
-        <w:t>n.adapt</w:t>
-      </w:r>
-      <w:proofErr w:type="spellEnd"/>
-      <w:r>
-        <w:rPr>
-          <w:rFonts w:cs="Monaco"/>
-          <w:color w:val="000000"/>
-          <w:sz w:val="20"/>
-        </w:rPr>
-        <w:t>=1000)</w:t>
+        <w:t>out1 &lt;- jags.model("filename.txt", data1, inits, n.chains=3, n.adapt=1000)</w:t>
       </w:r>
     </w:p>
     <w:p>
@@ -15194,25 +12897,7 @@
           <w:color w:val="000000"/>
           <w:sz w:val="20"/>
         </w:rPr>
-        <w:t xml:space="preserve">out2 &lt;- </w:t>
-      </w:r>
-      <w:proofErr w:type="spellStart"/>
-      <w:r>
-        <w:rPr>
-          <w:rFonts w:cs="Monaco"/>
-          <w:color w:val="000000"/>
-          <w:sz w:val="20"/>
-        </w:rPr>
-        <w:t>coda.samples</w:t>
-      </w:r>
-      <w:proofErr w:type="spellEnd"/>
-      <w:r>
-        <w:rPr>
-          <w:rFonts w:cs="Monaco"/>
-          <w:color w:val="000000"/>
-          <w:sz w:val="20"/>
-        </w:rPr>
-        <w:t>(out1,parameters,n.iter=20000)</w:t>
+        <w:t>out2 &lt;- coda.samples(out1,parameters,n.iter=20000)</w:t>
       </w:r>
     </w:p>
     <w:p>

</xml_diff>